<commit_message>
Added Hooks stuff in
</commit_message>
<xml_diff>
--- a/SMB-DesignSpec.docx
+++ b/SMB-DesignSpec.docx
@@ -59,12 +59,15 @@
       <w:pPr>
         <w:pStyle w:val="NormalWeb"/>
         <w:ind w:left="720"/>
-      </w:pPr>
-      <w:r>
-        <w:rPr>
-          <w:rFonts w:ascii="Arial" w:hAnsi="Arial" w:cs="Arial"/>
-        </w:rPr>
-        <w:t>Overall goals and software objectives are described.</w:t>
+        <w:rPr>
+          <w:rFonts w:ascii="Calibri" w:hAnsi="Calibri" w:cs="Calibri"/>
+        </w:rPr>
+      </w:pPr>
+      <w:r>
+        <w:rPr>
+          <w:rFonts w:ascii="Calibri" w:hAnsi="Calibri" w:cs="Calibri"/>
+        </w:rPr>
+        <w:t>We plan to make a 2D platformer called “Super Mountaineer Brothers.” The game will be a clone of Super Mario Brothers for the NES.  The player will be able to play the game and have their progress saved to a file as they progress through the game.</w:t>
       </w:r>
     </w:p>
     <w:p>
@@ -90,27 +93,7 @@
         <w:rPr>
           <w:rFonts w:ascii="Arial" w:hAnsi="Arial" w:cs="Arial"/>
         </w:rPr>
-        <w:t xml:space="preserve">A description of the software is presented. Major inputs, processing </w:t>
-      </w:r>
-      <w:proofErr w:type="spellStart"/>
-      <w:r>
-        <w:rPr>
-          <w:rFonts w:ascii="Arial" w:hAnsi="Arial" w:cs="Arial"/>
-        </w:rPr>
-        <w:t>component</w:t>
-      </w:r>
-      <w:r>
-        <w:rPr>
-          <w:rFonts w:ascii="Arial" w:hAnsi="Arial" w:cs="Arial"/>
-        </w:rPr>
-        <w:t>ality</w:t>
-      </w:r>
-      <w:proofErr w:type="spellEnd"/>
-      <w:r>
-        <w:rPr>
-          <w:rFonts w:ascii="Arial" w:hAnsi="Arial" w:cs="Arial"/>
-        </w:rPr>
-        <w:t>, and outputs are described without regard to implementation detail.</w:t>
+        <w:t>The Super Mountaineer Brothers will offer game-play similar to that of the Super Mario Bros.  The user’s keyboard input control the Mountaineer’s ability to move left and right, jump and duck, collect and throw objects.  Regarding game functionality, users will be able to start a new game, pause a game, resume a game, and quit a game.  Lastly, the computer output will consist of the user’s points, the user’s lives, and the generation of levels, enemies, and obstacles.</w:t>
       </w:r>
       <w:r>
         <w:rPr>
@@ -134,12 +117,15 @@
       <w:pPr>
         <w:pStyle w:val="NormalWeb"/>
         <w:ind w:left="720"/>
-      </w:pPr>
-      <w:r>
-        <w:rPr>
-          <w:rFonts w:ascii="Arial" w:hAnsi="Arial" w:cs="Arial"/>
-        </w:rPr>
-        <w:t>The software is placed in a business or product line context. Strategic issues relevant to context are discussed. The intent is for the reader to understand the 'big picture'.</w:t>
+        <w:rPr>
+          <w:rFonts w:ascii="Arial" w:hAnsi="Arial" w:cs="Arial"/>
+        </w:rPr>
+      </w:pPr>
+      <w:r>
+        <w:rPr>
+          <w:rFonts w:ascii="Arial" w:hAnsi="Arial" w:cs="Arial"/>
+        </w:rPr>
+        <w:t>Since the Super Mountaineer Brothers will mirror many of the aspects of the Super Mario Bros., the distribution of the game will be extremely limited so as to avoid legal action from Nintendo.  Super Mountaineer Brothers will be developed simply for the enjoyment of the designers and other Mountaineers.</w:t>
       </w:r>
     </w:p>
     <w:p>
@@ -165,21 +151,227 @@
         <w:rPr>
           <w:rFonts w:ascii="Arial" w:hAnsi="Arial" w:cs="Arial"/>
         </w:rPr>
-        <w:t xml:space="preserve">Any business or product line constraints that will impact </w:t>
-      </w:r>
-      <w:proofErr w:type="gramStart"/>
-      <w:r>
-        <w:rPr>
-          <w:rFonts w:ascii="Arial" w:hAnsi="Arial" w:cs="Arial"/>
-        </w:rPr>
-        <w:t>he</w:t>
-      </w:r>
-      <w:proofErr w:type="gramEnd"/>
-      <w:r>
-        <w:rPr>
-          <w:rFonts w:ascii="Arial" w:hAnsi="Arial" w:cs="Arial"/>
-        </w:rPr>
-        <w:t xml:space="preserve"> manner in which the software is to be specified, designed, implemented or tested are noted here.</w:t>
+        <w:t>As described above, the major constraints associated with the Super Mountaineer Brothers are the possibility of legal action from Nintendo.  To avoid this, all aspects of its development, testing, and game-play will be restricted to the developers</w:t>
+      </w:r>
+      <w:r>
+        <w:t> </w:t>
+      </w:r>
+    </w:p>
+    <w:p>
+      <w:pPr>
+        <w:pStyle w:val="NormalWeb"/>
+      </w:pPr>
+      <w:r>
+        <w:rPr>
+          <w:rFonts w:ascii="Arial" w:hAnsi="Arial" w:cs="Arial"/>
+          <w:b/>
+          <w:bCs/>
+        </w:rPr>
+        <w:t>2.0 Data design</w:t>
+      </w:r>
+    </w:p>
+    <w:p>
+      <w:pPr>
+        <w:pStyle w:val="NormalWeb"/>
+      </w:pPr>
+      <w:r>
+        <w:rPr>
+          <w:rFonts w:ascii="Arial" w:hAnsi="Arial" w:cs="Arial"/>
+        </w:rPr>
+        <w:t>A description of all data structures including internal, global, and temporary data structures.</w:t>
+      </w:r>
+    </w:p>
+    <w:p>
+      <w:pPr>
+        <w:pStyle w:val="NormalWeb"/>
+        <w:ind w:left="720"/>
+      </w:pPr>
+      <w:r>
+        <w:rPr>
+          <w:rFonts w:ascii="Arial" w:hAnsi="Arial" w:cs="Arial"/>
+          <w:b/>
+          <w:bCs/>
+        </w:rPr>
+        <w:lastRenderedPageBreak/>
+        <w:t>2.1 Internal software data structure</w:t>
+      </w:r>
+    </w:p>
+    <w:p>
+      <w:pPr>
+        <w:spacing w:before="100" w:beforeAutospacing="1" w:after="100" w:afterAutospacing="1"/>
+        <w:ind w:left="720"/>
+      </w:pPr>
+      <w:r>
+        <w:rPr>
+          <w:rFonts w:ascii="Arial" w:hAnsi="Arial" w:cs="Arial"/>
+        </w:rPr>
+        <w:t>Data structures that are passed among components the software are described.</w:t>
+      </w:r>
+    </w:p>
+    <w:p>
+      <w:pPr>
+        <w:spacing w:before="100" w:beforeAutospacing="1" w:after="100" w:afterAutospacing="1"/>
+        <w:ind w:left="720"/>
+      </w:pPr>
+      <w:r>
+        <w:rPr>
+          <w:rFonts w:ascii="Arial" w:hAnsi="Arial" w:cs="Arial"/>
+        </w:rPr>
+        <w:t xml:space="preserve">There will be a player class that contains attributes of the player:  Health, Lives, </w:t>
+      </w:r>
+    </w:p>
+    <w:p>
+      <w:pPr>
+        <w:spacing w:before="100" w:beforeAutospacing="1" w:after="100" w:afterAutospacing="1"/>
+        <w:ind w:left="720"/>
+      </w:pPr>
+      <w:r>
+        <w:rPr>
+          <w:rFonts w:ascii="Arial" w:hAnsi="Arial" w:cs="Arial"/>
+        </w:rPr>
+        <w:t>Position.  A set will save the high scores.</w:t>
+      </w:r>
+    </w:p>
+    <w:p>
+      <w:pPr>
+        <w:pStyle w:val="NormalWeb"/>
+        <w:ind w:left="720"/>
+      </w:pPr>
+      <w:r>
+        <w:rPr>
+          <w:rFonts w:ascii="Arial" w:hAnsi="Arial" w:cs="Arial"/>
+          <w:b/>
+          <w:bCs/>
+        </w:rPr>
+        <w:t>2.2 Global data structure</w:t>
+      </w:r>
+    </w:p>
+    <w:p>
+      <w:pPr>
+        <w:pStyle w:val="NormalWeb"/>
+        <w:ind w:left="720"/>
+      </w:pPr>
+      <w:r>
+        <w:rPr>
+          <w:rFonts w:ascii="Arial" w:hAnsi="Arial" w:cs="Arial"/>
+        </w:rPr>
+        <w:t>Data structured that are available to major portions of the architecture are described.</w:t>
+      </w:r>
+    </w:p>
+    <w:p>
+      <w:pPr>
+        <w:pStyle w:val="NormalWeb"/>
+        <w:ind w:left="720"/>
+      </w:pPr>
+      <w:r>
+        <w:rPr>
+          <w:rFonts w:ascii="Arial" w:hAnsi="Arial" w:cs="Arial"/>
+          <w:b/>
+          <w:bCs/>
+        </w:rPr>
+        <w:t>2.3 Temporary data structure</w:t>
+      </w:r>
+    </w:p>
+    <w:p>
+      <w:pPr>
+        <w:pStyle w:val="NormalWeb"/>
+        <w:ind w:left="720"/>
+        <w:rPr>
+          <w:rFonts w:ascii="Arial" w:hAnsi="Arial" w:cs="Arial"/>
+        </w:rPr>
+      </w:pPr>
+      <w:r>
+        <w:rPr>
+          <w:rFonts w:ascii="Arial" w:hAnsi="Arial" w:cs="Arial"/>
+        </w:rPr>
+        <w:t>We will use an xml writer to save games and a reader to load games.</w:t>
+      </w:r>
+    </w:p>
+    <w:p>
+      <w:pPr>
+        <w:pStyle w:val="NormalWeb"/>
+        <w:ind w:left="720"/>
+      </w:pPr>
+      <w:r>
+        <w:rPr>
+          <w:rFonts w:ascii="Arial" w:hAnsi="Arial" w:cs="Arial"/>
+          <w:b/>
+          <w:bCs/>
+        </w:rPr>
+        <w:t>2.4 Database descriptio</w:t>
+      </w:r>
+      <w:r>
+        <w:rPr>
+          <w:rFonts w:ascii="Arial" w:hAnsi="Arial" w:cs="Arial"/>
+          <w:b/>
+          <w:bCs/>
+        </w:rPr>
+        <w:t>n</w:t>
+      </w:r>
+    </w:p>
+    <w:p>
+      <w:pPr>
+        <w:pStyle w:val="NormalWeb"/>
+        <w:ind w:left="720"/>
+      </w:pPr>
+      <w:r>
+        <w:rPr>
+          <w:rFonts w:ascii="Arial" w:hAnsi="Arial" w:cs="Arial"/>
+        </w:rPr>
+        <w:t>No databases will be used for our system.</w:t>
+      </w:r>
+      <w:r>
+        <w:t> </w:t>
+      </w:r>
+    </w:p>
+    <w:p>
+      <w:pPr>
+        <w:pStyle w:val="NormalWeb"/>
+      </w:pPr>
+      <w:r>
+        <w:rPr>
+          <w:rFonts w:ascii="Arial" w:hAnsi="Arial" w:cs="Arial"/>
+          <w:b/>
+          <w:bCs/>
+        </w:rPr>
+        <w:t>3.0 Architectural design</w:t>
+      </w:r>
+    </w:p>
+    <w:p>
+      <w:pPr>
+        <w:pStyle w:val="NormalWeb"/>
+      </w:pPr>
+      <w:r>
+        <w:rPr>
+          <w:rFonts w:ascii="Arial" w:hAnsi="Arial" w:cs="Arial"/>
+        </w:rPr>
+        <w:t>A description of the program architecture is presented.</w:t>
+      </w:r>
+    </w:p>
+    <w:p>
+      <w:pPr>
+        <w:pStyle w:val="NormalWeb"/>
+        <w:ind w:left="720"/>
+      </w:pPr>
+      <w:r>
+        <w:rPr>
+          <w:rFonts w:ascii="Arial" w:hAnsi="Arial" w:cs="Arial"/>
+          <w:b/>
+          <w:bCs/>
+        </w:rPr>
+        <w:t>3.1 Program Structure</w:t>
+      </w:r>
+    </w:p>
+    <w:p>
+      <w:pPr>
+        <w:pStyle w:val="NormalWeb"/>
+        <w:ind w:left="720"/>
+      </w:pPr>
+      <w:r>
+        <w:rPr>
+          <w:rFonts w:ascii="Arial" w:hAnsi="Arial" w:cs="Arial"/>
+        </w:rPr>
+        <w:t>A detailed description the program structure chosen for the application is presented.</w:t>
       </w:r>
     </w:p>
     <w:p>
@@ -188,217 +380,12 @@
         <w:ind w:left="1440"/>
       </w:pPr>
       <w:r>
-        <w:t> </w:t>
-      </w:r>
-    </w:p>
-    <w:p>
-      <w:pPr>
-        <w:pStyle w:val="NormalWeb"/>
-      </w:pPr>
-      <w:r>
-        <w:rPr>
-          <w:rFonts w:ascii="Arial" w:hAnsi="Arial" w:cs="Arial"/>
-          <w:b/>
-          <w:bCs/>
-        </w:rPr>
-        <w:t>2.0 Data design</w:t>
-      </w:r>
-    </w:p>
-    <w:p>
-      <w:pPr>
-        <w:pStyle w:val="NormalWeb"/>
-      </w:pPr>
-      <w:r>
-        <w:rPr>
-          <w:rFonts w:ascii="Arial" w:hAnsi="Arial" w:cs="Arial"/>
-        </w:rPr>
-        <w:t>A description of all data structures including internal, global, and temporary data structures.</w:t>
-      </w:r>
-    </w:p>
-    <w:p>
-      <w:pPr>
-        <w:pStyle w:val="NormalWeb"/>
-        <w:ind w:left="720"/>
-      </w:pPr>
-      <w:r>
-        <w:rPr>
-          <w:rFonts w:ascii="Arial" w:hAnsi="Arial" w:cs="Arial"/>
-          <w:b/>
-          <w:bCs/>
-        </w:rPr>
-        <w:t>2.1 Internal software data structure</w:t>
-      </w:r>
-    </w:p>
-    <w:p>
-      <w:pPr>
-        <w:pStyle w:val="NormalWeb"/>
-        <w:ind w:left="720"/>
-      </w:pPr>
-      <w:r>
-        <w:rPr>
-          <w:rFonts w:ascii="Arial" w:hAnsi="Arial" w:cs="Arial"/>
-        </w:rPr>
-        <w:t>Data structures that are passed among components the software are described.</w:t>
-      </w:r>
-    </w:p>
-    <w:p>
-      <w:pPr>
-        <w:pStyle w:val="NormalWeb"/>
-        <w:ind w:left="720"/>
-      </w:pPr>
-      <w:r>
-        <w:rPr>
-          <w:rFonts w:ascii="Arial" w:hAnsi="Arial" w:cs="Arial"/>
-          <w:b/>
-          <w:bCs/>
-        </w:rPr>
-        <w:t>2.2 Global data structure</w:t>
-      </w:r>
-    </w:p>
-    <w:p>
-      <w:pPr>
-        <w:pStyle w:val="NormalWeb"/>
-        <w:ind w:left="720"/>
-      </w:pPr>
-      <w:r>
-        <w:rPr>
-          <w:rFonts w:ascii="Arial" w:hAnsi="Arial" w:cs="Arial"/>
-        </w:rPr>
-        <w:lastRenderedPageBreak/>
-        <w:t>Data structured that are available to major portions of the architecture are described.</w:t>
-      </w:r>
-    </w:p>
-    <w:p>
-      <w:pPr>
-        <w:pStyle w:val="NormalWeb"/>
-        <w:ind w:left="720"/>
-      </w:pPr>
-      <w:r>
-        <w:rPr>
-          <w:rFonts w:ascii="Arial" w:hAnsi="Arial" w:cs="Arial"/>
-          <w:b/>
-          <w:bCs/>
-        </w:rPr>
-        <w:t>2.3 Temporary data structure</w:t>
-      </w:r>
-    </w:p>
-    <w:p>
-      <w:pPr>
-        <w:pStyle w:val="NormalWeb"/>
-        <w:ind w:left="720"/>
-      </w:pPr>
-      <w:r>
-        <w:rPr>
-          <w:rFonts w:ascii="Arial" w:hAnsi="Arial" w:cs="Arial"/>
-        </w:rPr>
-        <w:t>Files created for interim use are described.</w:t>
-      </w:r>
-    </w:p>
-    <w:p>
-      <w:pPr>
-        <w:pStyle w:val="NormalWeb"/>
-        <w:ind w:left="720"/>
-      </w:pPr>
-      <w:r>
-        <w:rPr>
-          <w:rFonts w:ascii="Arial" w:hAnsi="Arial" w:cs="Arial"/>
-          <w:b/>
-          <w:bCs/>
-        </w:rPr>
-        <w:t>2.4 Database descriptio</w:t>
-      </w:r>
-      <w:r>
-        <w:rPr>
-          <w:rFonts w:ascii="Arial" w:hAnsi="Arial" w:cs="Arial"/>
-          <w:b/>
-          <w:bCs/>
-        </w:rPr>
-        <w:t>n</w:t>
-      </w:r>
-    </w:p>
-    <w:p>
-      <w:pPr>
-        <w:pStyle w:val="NormalWeb"/>
-        <w:ind w:left="720"/>
-      </w:pPr>
-      <w:r>
-        <w:rPr>
-          <w:rFonts w:ascii="Arial" w:hAnsi="Arial" w:cs="Arial"/>
-        </w:rPr>
-        <w:t xml:space="preserve">Database(s) created as part of the application </w:t>
-      </w:r>
-      <w:proofErr w:type="gramStart"/>
-      <w:r>
-        <w:rPr>
-          <w:rFonts w:ascii="Arial" w:hAnsi="Arial" w:cs="Arial"/>
-        </w:rPr>
-        <w:t>is(</w:t>
-      </w:r>
-      <w:proofErr w:type="gramEnd"/>
-      <w:r>
-        <w:rPr>
-          <w:rFonts w:ascii="Arial" w:hAnsi="Arial" w:cs="Arial"/>
-        </w:rPr>
-        <w:t>are) described.</w:t>
-      </w:r>
-    </w:p>
-    <w:p>
-      <w:pPr>
-        <w:pStyle w:val="NormalWeb"/>
-        <w:ind w:left="720"/>
-      </w:pPr>
-      <w:r>
-        <w:t> </w:t>
-      </w:r>
-    </w:p>
-    <w:p>
-      <w:pPr>
-        <w:pStyle w:val="NormalWeb"/>
-      </w:pPr>
-      <w:r>
-        <w:rPr>
-          <w:rFonts w:ascii="Arial" w:hAnsi="Arial" w:cs="Arial"/>
-          <w:b/>
-          <w:bCs/>
-        </w:rPr>
-        <w:t>3.0 Architectural design</w:t>
-      </w:r>
-    </w:p>
-    <w:p>
-      <w:pPr>
-        <w:pStyle w:val="NormalWeb"/>
-      </w:pPr>
-      <w:r>
-        <w:rPr>
-          <w:rFonts w:ascii="Arial" w:hAnsi="Arial" w:cs="Arial"/>
-        </w:rPr>
-        <w:t>A description of the program architecture is presented.</w:t>
-      </w:r>
-    </w:p>
-    <w:p>
-      <w:pPr>
-        <w:pStyle w:val="NormalWeb"/>
-        <w:ind w:left="720"/>
-      </w:pPr>
-      <w:r>
-        <w:rPr>
-          <w:rFonts w:ascii="Arial" w:hAnsi="Arial" w:cs="Arial"/>
-          <w:b/>
-          <w:bCs/>
-        </w:rPr>
-        <w:t>3.1 Program Structure</w:t>
-      </w:r>
-    </w:p>
-    <w:p>
-      <w:pPr>
-        <w:pStyle w:val="NormalWeb"/>
-        <w:ind w:left="720"/>
-      </w:pPr>
-      <w:r>
-        <w:rPr>
-          <w:rFonts w:ascii="Arial" w:hAnsi="Arial" w:cs="Arial"/>
-        </w:rPr>
-        <w:t>A detailed description the program structure chosen for the application is presented.</w:t>
+        <w:rPr>
+          <w:rFonts w:ascii="Arial" w:hAnsi="Arial" w:cs="Arial"/>
+          <w:b/>
+          <w:bCs/>
+        </w:rPr>
+        <w:t>3.1.1 Architecture diagram</w:t>
       </w:r>
     </w:p>
     <w:p>
@@ -409,20 +396,6 @@
       <w:r>
         <w:rPr>
           <w:rFonts w:ascii="Arial" w:hAnsi="Arial" w:cs="Arial"/>
-          <w:b/>
-          <w:bCs/>
-        </w:rPr>
-        <w:t>3.1.1 Architecture diagram</w:t>
-      </w:r>
-    </w:p>
-    <w:p>
-      <w:pPr>
-        <w:pStyle w:val="NormalWeb"/>
-        <w:ind w:left="1440"/>
-      </w:pPr>
-      <w:r>
-        <w:rPr>
-          <w:rFonts w:ascii="Arial" w:hAnsi="Arial" w:cs="Arial"/>
         </w:rPr>
         <w:t>A pictorial representation of the architecture is presented.</w:t>
       </w:r>
@@ -436,7 +409,6 @@
           <w:bCs/>
         </w:rPr>
       </w:pPr>
-      <w:proofErr w:type="gramStart"/>
       <w:r>
         <w:rPr>
           <w:rFonts w:ascii="Arial" w:hAnsi="Arial" w:cs="Arial"/>
@@ -445,7 +417,6 @@
         </w:rPr>
         <w:t>4.0  Schedule</w:t>
       </w:r>
-      <w:proofErr w:type="gramEnd"/>
     </w:p>
     <w:p>
       <w:pPr>
@@ -536,6 +507,7 @@
           <w:b/>
           <w:bCs/>
         </w:rPr>
+        <w:lastRenderedPageBreak/>
         <w:tab/>
         <w:t>4.2 Definition of milestones</w:t>
       </w:r>
@@ -625,7 +597,6 @@
         <w:rPr>
           <w:rFonts w:ascii="Arial" w:hAnsi="Arial" w:cs="Arial"/>
         </w:rPr>
-        <w:lastRenderedPageBreak/>
         <w:t>A detailed description of software component</w:t>
       </w:r>
       <w:r>
@@ -820,7 +791,6 @@
         <w:pStyle w:val="NormalWeb"/>
         <w:ind w:left="2160"/>
       </w:pPr>
-      <w:proofErr w:type="gramStart"/>
       <w:r>
         <w:t>]</w:t>
       </w:r>
@@ -838,16 +808,7 @@
           <w:b/>
           <w:bCs/>
         </w:rPr>
-        <w:t>.3.4</w:t>
-      </w:r>
-      <w:proofErr w:type="gramEnd"/>
-      <w:r>
-        <w:rPr>
-          <w:rFonts w:ascii="Arial" w:hAnsi="Arial" w:cs="Arial"/>
-          <w:b/>
-          <w:bCs/>
-        </w:rPr>
-        <w:t xml:space="preserve"> Local data structures</w:t>
+        <w:t>.3.4 Local data structures</w:t>
       </w:r>
     </w:p>
     <w:p>
@@ -1011,20 +972,7 @@
           <w:rFonts w:ascii="Arial" w:hAnsi="Arial" w:cs="Arial"/>
         </w:rPr>
         <w:tab/>
-      </w:r>
-      <w:proofErr w:type="gramStart"/>
-      <w:r>
-        <w:rPr>
-          <w:rFonts w:ascii="Arial" w:hAnsi="Arial" w:cs="Arial"/>
-        </w:rPr>
-        <w:t>glut</w:t>
-      </w:r>
-      <w:proofErr w:type="gramEnd"/>
-      <w:r>
-        <w:rPr>
-          <w:rFonts w:ascii="Arial" w:hAnsi="Arial" w:cs="Arial"/>
-        </w:rPr>
-        <w:t xml:space="preserve"> – advanced graphical rendering libraries</w:t>
+        <w:t>glut – advanced graphical rendering libraries</w:t>
       </w:r>
       <w:r>
         <w:rPr>
@@ -1095,15 +1043,7 @@
         <w:t xml:space="preserve">Description for components included in the current design and development iteration of </w:t>
       </w:r>
       <w:r>
-        <w:t>“</w:t>
-      </w:r>
-      <w:proofErr w:type="spellStart"/>
-      <w:r>
-        <w:t>initSounds</w:t>
-      </w:r>
-      <w:proofErr w:type="spellEnd"/>
-      <w:r>
-        <w:t>”</w:t>
+        <w:t>“initSounds”</w:t>
       </w:r>
       <w:bookmarkEnd w:id="1"/>
     </w:p>
@@ -1115,21 +1055,11 @@
           <w:rFonts w:ascii="Arial" w:hAnsi="Arial" w:cs="Arial"/>
         </w:rPr>
       </w:pPr>
-      <w:proofErr w:type="spellStart"/>
-      <w:proofErr w:type="gramStart"/>
-      <w:r>
-        <w:rPr>
-          <w:rFonts w:ascii="Arial" w:hAnsi="Arial" w:cs="Arial"/>
-        </w:rPr>
-        <w:t>initSounds</w:t>
-      </w:r>
-      <w:proofErr w:type="spellEnd"/>
-      <w:proofErr w:type="gramEnd"/>
-      <w:r>
-        <w:rPr>
-          <w:rFonts w:ascii="Arial" w:hAnsi="Arial" w:cs="Arial"/>
-        </w:rPr>
-        <w:t xml:space="preserve"> – initialize SDL sound files</w:t>
+      <w:r>
+        <w:rPr>
+          <w:rFonts w:ascii="Arial" w:hAnsi="Arial" w:cs="Arial"/>
+        </w:rPr>
+        <w:t>initSounds – initialize SDL sound files</w:t>
       </w:r>
     </w:p>
     <w:p>
@@ -1299,7 +1229,6 @@
         <w:pStyle w:val="NormalWeb"/>
         <w:ind w:left="2160"/>
       </w:pPr>
-      <w:proofErr w:type="gramStart"/>
       <w:r>
         <w:t>]</w:t>
       </w:r>
@@ -1309,16 +1238,7 @@
           <w:b/>
           <w:bCs/>
         </w:rPr>
-        <w:t>5.1.3.4</w:t>
-      </w:r>
-      <w:proofErr w:type="gramEnd"/>
-      <w:r>
-        <w:rPr>
-          <w:rFonts w:ascii="Arial" w:hAnsi="Arial" w:cs="Arial"/>
-          <w:b/>
-          <w:bCs/>
-        </w:rPr>
-        <w:t xml:space="preserve"> Local data structures</w:t>
+        <w:t>5.1.3.4 Local data structures</w:t>
       </w:r>
     </w:p>
     <w:p>
@@ -1459,15 +1379,7 @@
         <w:t xml:space="preserve">Description for components included in the current design and development iteration of </w:t>
       </w:r>
       <w:r>
-        <w:t>“</w:t>
-      </w:r>
-      <w:proofErr w:type="spellStart"/>
-      <w:r>
-        <w:t>drawScene</w:t>
-      </w:r>
-      <w:proofErr w:type="spellEnd"/>
-      <w:r>
-        <w:t>”</w:t>
+        <w:t>“drawScene”</w:t>
       </w:r>
       <w:bookmarkEnd w:id="6"/>
     </w:p>
@@ -1489,22 +1401,7 @@
           <w:rFonts w:ascii="Arial" w:hAnsi="Arial" w:cs="Arial"/>
         </w:rPr>
         <w:tab/>
-      </w:r>
-      <w:proofErr w:type="spellStart"/>
-      <w:proofErr w:type="gramStart"/>
-      <w:r>
-        <w:rPr>
-          <w:rFonts w:ascii="Arial" w:hAnsi="Arial" w:cs="Arial"/>
-        </w:rPr>
-        <w:t>drawScene</w:t>
-      </w:r>
-      <w:proofErr w:type="spellEnd"/>
-      <w:proofErr w:type="gramEnd"/>
-      <w:r>
-        <w:rPr>
-          <w:rFonts w:ascii="Arial" w:hAnsi="Arial" w:cs="Arial"/>
-        </w:rPr>
-        <w:t xml:space="preserve"> – draw the scene</w:t>
+        <w:t>drawScene – draw the scene</w:t>
       </w:r>
     </w:p>
     <w:p>
@@ -1668,7 +1565,6 @@
         <w:pStyle w:val="NormalWeb"/>
         <w:ind w:left="2160"/>
       </w:pPr>
-      <w:proofErr w:type="gramStart"/>
       <w:r>
         <w:t>]</w:t>
       </w:r>
@@ -1678,16 +1574,7 @@
           <w:b/>
           <w:bCs/>
         </w:rPr>
-        <w:t>5.1.3.4</w:t>
-      </w:r>
-      <w:proofErr w:type="gramEnd"/>
-      <w:r>
-        <w:rPr>
-          <w:rFonts w:ascii="Arial" w:hAnsi="Arial" w:cs="Arial"/>
-          <w:b/>
-          <w:bCs/>
-        </w:rPr>
-        <w:t xml:space="preserve"> Local data structures</w:t>
+        <w:t>5.1.3.4 Local data structures</w:t>
       </w:r>
     </w:p>
     <w:p>
@@ -1826,15 +1713,7 @@
         <w:t xml:space="preserve">Description for components included in the current design and development iteration of </w:t>
       </w:r>
       <w:r>
-        <w:t>“</w:t>
-      </w:r>
-      <w:proofErr w:type="spellStart"/>
-      <w:r>
-        <w:t>drawPlayer</w:t>
-      </w:r>
-      <w:proofErr w:type="spellEnd"/>
-      <w:r>
-        <w:t>”</w:t>
+        <w:t>“drawPlayer”</w:t>
       </w:r>
       <w:bookmarkEnd w:id="11"/>
     </w:p>
@@ -1856,22 +1735,7 @@
           <w:rFonts w:ascii="Arial" w:hAnsi="Arial" w:cs="Arial"/>
         </w:rPr>
         <w:tab/>
-      </w:r>
-      <w:proofErr w:type="spellStart"/>
-      <w:proofErr w:type="gramStart"/>
-      <w:r>
-        <w:rPr>
-          <w:rFonts w:ascii="Arial" w:hAnsi="Arial" w:cs="Arial"/>
-        </w:rPr>
-        <w:t>drawPlayer</w:t>
-      </w:r>
-      <w:proofErr w:type="spellEnd"/>
-      <w:proofErr w:type="gramEnd"/>
-      <w:r>
-        <w:rPr>
-          <w:rFonts w:ascii="Arial" w:hAnsi="Arial" w:cs="Arial"/>
-        </w:rPr>
-        <w:t xml:space="preserve"> – render the player in the scene</w:t>
+        <w:t>drawPlayer – render the player in the scene</w:t>
       </w:r>
     </w:p>
     <w:p>
@@ -2039,7 +1903,6 @@
         <w:pStyle w:val="NormalWeb"/>
         <w:ind w:left="2160"/>
       </w:pPr>
-      <w:proofErr w:type="gramStart"/>
       <w:r>
         <w:t>]</w:t>
       </w:r>
@@ -2049,16 +1912,7 @@
           <w:b/>
           <w:bCs/>
         </w:rPr>
-        <w:t>5.1.3.4</w:t>
-      </w:r>
-      <w:proofErr w:type="gramEnd"/>
-      <w:r>
-        <w:rPr>
-          <w:rFonts w:ascii="Arial" w:hAnsi="Arial" w:cs="Arial"/>
-          <w:b/>
-          <w:bCs/>
-        </w:rPr>
-        <w:t xml:space="preserve"> Local data structures</w:t>
+        <w:t>5.1.3.4 Local data structures</w:t>
       </w:r>
     </w:p>
     <w:p>
@@ -2161,16 +2015,8 @@
         <w:rPr>
           <w:rFonts w:ascii="Arial" w:hAnsi="Arial" w:cs="Arial"/>
         </w:rPr>
-        <w:t xml:space="preserve">Player must be rendered in front of the background and its movement must be constrained by </w:t>
-      </w:r>
-      <w:proofErr w:type="spellStart"/>
-      <w:r>
-        <w:rPr>
-          <w:rFonts w:ascii="Arial" w:hAnsi="Arial" w:cs="Arial"/>
-        </w:rPr>
-        <w:t>boundaryTests</w:t>
-      </w:r>
-      <w:proofErr w:type="spellEnd"/>
+        <w:t>Player must be rendered in front of the background and its movement must be constrained by boundaryTests</w:t>
+      </w:r>
     </w:p>
     <w:p>
       <w:pPr>
@@ -2386,7 +2232,6 @@
         <w:pStyle w:val="NormalWeb"/>
         <w:ind w:left="2160"/>
       </w:pPr>
-      <w:proofErr w:type="gramStart"/>
       <w:r>
         <w:t>]</w:t>
       </w:r>
@@ -2396,16 +2241,7 @@
           <w:b/>
           <w:bCs/>
         </w:rPr>
-        <w:t>5.1.3.4</w:t>
-      </w:r>
-      <w:proofErr w:type="gramEnd"/>
-      <w:r>
-        <w:rPr>
-          <w:rFonts w:ascii="Arial" w:hAnsi="Arial" w:cs="Arial"/>
-          <w:b/>
-          <w:bCs/>
-        </w:rPr>
-        <w:t xml:space="preserve"> Local data structures</w:t>
+        <w:t>5.1.3.4 Local data structures</w:t>
       </w:r>
     </w:p>
     <w:p>
@@ -2537,15 +2373,7 @@
         <w:t xml:space="preserve">Description for components included in the current design and development iteration of </w:t>
       </w:r>
       <w:r>
-        <w:t>“</w:t>
-      </w:r>
-      <w:proofErr w:type="spellStart"/>
-      <w:r>
-        <w:t>boundaryTests</w:t>
-      </w:r>
-      <w:proofErr w:type="spellEnd"/>
-      <w:r>
-        <w:t>”</w:t>
+        <w:t>“boundaryTests”</w:t>
       </w:r>
       <w:bookmarkEnd w:id="21"/>
     </w:p>
@@ -2567,22 +2395,7 @@
           <w:rFonts w:ascii="Arial" w:hAnsi="Arial" w:cs="Arial"/>
         </w:rPr>
         <w:tab/>
-      </w:r>
-      <w:proofErr w:type="spellStart"/>
-      <w:proofErr w:type="gramStart"/>
-      <w:r>
-        <w:rPr>
-          <w:rFonts w:ascii="Arial" w:hAnsi="Arial" w:cs="Arial"/>
-        </w:rPr>
-        <w:t>boundaryTests</w:t>
-      </w:r>
-      <w:proofErr w:type="spellEnd"/>
-      <w:proofErr w:type="gramEnd"/>
-      <w:r>
-        <w:rPr>
-          <w:rFonts w:ascii="Arial" w:hAnsi="Arial" w:cs="Arial"/>
-        </w:rPr>
-        <w:t xml:space="preserve"> – testing boundaries for movement</w:t>
+        <w:t>boundaryTests – testing boundaries for movement</w:t>
       </w:r>
     </w:p>
     <w:p>
@@ -2621,23 +2434,7 @@
           <w:rFonts w:ascii="Arial" w:hAnsi="Arial" w:cs="Arial"/>
           <w:bCs/>
         </w:rPr>
-        <w:t xml:space="preserve"> will set up all </w:t>
-      </w:r>
-      <w:proofErr w:type="gramStart"/>
-      <w:r>
-        <w:rPr>
-          <w:rFonts w:ascii="Arial" w:hAnsi="Arial" w:cs="Arial"/>
-          <w:bCs/>
-        </w:rPr>
-        <w:t>boundary</w:t>
-      </w:r>
-      <w:proofErr w:type="gramEnd"/>
-      <w:r>
-        <w:rPr>
-          <w:rFonts w:ascii="Arial" w:hAnsi="Arial" w:cs="Arial"/>
-          <w:bCs/>
-        </w:rPr>
-        <w:t xml:space="preserve"> testing for both character movement and AI enemy movement with objects in the scene and each other.</w:t>
+        <w:t xml:space="preserve"> will set up all boundary testing for both character movement and AI enemy movement with objects in the scene and each other.</w:t>
       </w:r>
     </w:p>
     <w:p>
@@ -2758,7 +2555,6 @@
         <w:pStyle w:val="NormalWeb"/>
         <w:ind w:left="2160"/>
       </w:pPr>
-      <w:proofErr w:type="gramStart"/>
       <w:r>
         <w:t>]</w:t>
       </w:r>
@@ -2768,16 +2564,7 @@
           <w:b/>
           <w:bCs/>
         </w:rPr>
-        <w:t>5.1.3.4</w:t>
-      </w:r>
-      <w:proofErr w:type="gramEnd"/>
-      <w:r>
-        <w:rPr>
-          <w:rFonts w:ascii="Arial" w:hAnsi="Arial" w:cs="Arial"/>
-          <w:b/>
-          <w:bCs/>
-        </w:rPr>
-        <w:t xml:space="preserve"> Local data structures</w:t>
+        <w:t>5.1.3.4 Local data structures</w:t>
       </w:r>
     </w:p>
     <w:p>
@@ -2931,15 +2718,7 @@
         <w:t>Description for components included in the current design and development iteration of</w:t>
       </w:r>
       <w:r>
-        <w:t xml:space="preserve"> “</w:t>
-      </w:r>
-      <w:proofErr w:type="spellStart"/>
-      <w:r>
-        <w:t>printToScreen</w:t>
-      </w:r>
-      <w:proofErr w:type="spellEnd"/>
-      <w:r>
-        <w:t>”</w:t>
+        <w:t xml:space="preserve"> “printToScreen”</w:t>
       </w:r>
       <w:bookmarkEnd w:id="26"/>
     </w:p>
@@ -2961,22 +2740,7 @@
           <w:rFonts w:ascii="Arial" w:hAnsi="Arial" w:cs="Arial"/>
         </w:rPr>
         <w:tab/>
-      </w:r>
-      <w:proofErr w:type="spellStart"/>
-      <w:proofErr w:type="gramStart"/>
-      <w:r>
-        <w:rPr>
-          <w:rFonts w:ascii="Arial" w:hAnsi="Arial" w:cs="Arial"/>
-        </w:rPr>
-        <w:t>printToScreen</w:t>
-      </w:r>
-      <w:proofErr w:type="spellEnd"/>
-      <w:proofErr w:type="gramEnd"/>
-      <w:r>
-        <w:rPr>
-          <w:rFonts w:ascii="Arial" w:hAnsi="Arial" w:cs="Arial"/>
-        </w:rPr>
-        <w:t xml:space="preserve"> – print bitmap text to the screen</w:t>
+        <w:t>printToScreen – print bitmap text to the screen</w:t>
       </w:r>
     </w:p>
     <w:p>
@@ -3003,34 +2767,7 @@
           <w:rFonts w:ascii="Arial" w:hAnsi="Arial" w:cs="Arial"/>
         </w:rPr>
         <w:tab/>
-      </w:r>
-      <w:proofErr w:type="gramStart"/>
-      <w:r>
-        <w:rPr>
-          <w:rFonts w:ascii="Arial" w:hAnsi="Arial" w:cs="Arial"/>
-        </w:rPr>
-        <w:t>calls</w:t>
-      </w:r>
-      <w:proofErr w:type="gramEnd"/>
-      <w:r>
-        <w:rPr>
-          <w:rFonts w:ascii="Arial" w:hAnsi="Arial" w:cs="Arial"/>
-        </w:rPr>
-        <w:t xml:space="preserve"> </w:t>
-      </w:r>
-      <w:proofErr w:type="spellStart"/>
-      <w:r>
-        <w:rPr>
-          <w:rFonts w:ascii="Arial" w:hAnsi="Arial" w:cs="Arial"/>
-        </w:rPr>
-        <w:t>drawText</w:t>
-      </w:r>
-      <w:proofErr w:type="spellEnd"/>
-      <w:r>
-        <w:rPr>
-          <w:rFonts w:ascii="Arial" w:hAnsi="Arial" w:cs="Arial"/>
-        </w:rPr>
-        <w:t xml:space="preserve"> to be able to render</w:t>
+        <w:t>calls drawText to be able to render</w:t>
       </w:r>
     </w:p>
     <w:p>
@@ -3204,7 +2941,6 @@
         <w:pStyle w:val="NormalWeb"/>
         <w:ind w:left="2160"/>
       </w:pPr>
-      <w:proofErr w:type="gramStart"/>
       <w:r>
         <w:t>]</w:t>
       </w:r>
@@ -3214,16 +2950,7 @@
           <w:b/>
           <w:bCs/>
         </w:rPr>
-        <w:t>5.1.3.4</w:t>
-      </w:r>
-      <w:proofErr w:type="gramEnd"/>
-      <w:r>
-        <w:rPr>
-          <w:rFonts w:ascii="Arial" w:hAnsi="Arial" w:cs="Arial"/>
-          <w:b/>
-          <w:bCs/>
-        </w:rPr>
-        <w:t xml:space="preserve"> Local data structures</w:t>
+        <w:t>5.1.3.4 Local data structures</w:t>
       </w:r>
     </w:p>
     <w:p>
@@ -3358,15 +3085,7 @@
         <w:t xml:space="preserve">Description for components included in the current design and development iteration of </w:t>
       </w:r>
       <w:r>
-        <w:t>“</w:t>
-      </w:r>
-      <w:proofErr w:type="spellStart"/>
-      <w:r>
-        <w:t>smoothMoves</w:t>
-      </w:r>
-      <w:proofErr w:type="spellEnd"/>
-      <w:r>
-        <w:t>”</w:t>
+        <w:t>“smoothMoves”</w:t>
       </w:r>
       <w:bookmarkEnd w:id="31"/>
     </w:p>
@@ -3382,22 +3101,7 @@
           <w:rFonts w:ascii="Arial" w:hAnsi="Arial" w:cs="Arial"/>
         </w:rPr>
         <w:tab/>
-      </w:r>
-      <w:proofErr w:type="spellStart"/>
-      <w:proofErr w:type="gramStart"/>
-      <w:r>
-        <w:rPr>
-          <w:rFonts w:ascii="Arial" w:hAnsi="Arial" w:cs="Arial"/>
-        </w:rPr>
-        <w:t>smoothMoves</w:t>
-      </w:r>
-      <w:proofErr w:type="spellEnd"/>
-      <w:proofErr w:type="gramEnd"/>
-      <w:r>
-        <w:rPr>
-          <w:rFonts w:ascii="Arial" w:hAnsi="Arial" w:cs="Arial"/>
-        </w:rPr>
-        <w:t xml:space="preserve"> – smooth keyboard-based movement</w:t>
+        <w:t>smoothMoves – smooth keyboard-based movement</w:t>
       </w:r>
     </w:p>
     <w:p>
@@ -3561,7 +3265,6 @@
         <w:pStyle w:val="NormalWeb"/>
         <w:ind w:left="2160"/>
       </w:pPr>
-      <w:proofErr w:type="gramStart"/>
       <w:r>
         <w:t>]</w:t>
       </w:r>
@@ -3571,16 +3274,7 @@
           <w:b/>
           <w:bCs/>
         </w:rPr>
-        <w:t>5.1.3.4</w:t>
-      </w:r>
-      <w:proofErr w:type="gramEnd"/>
-      <w:r>
-        <w:rPr>
-          <w:rFonts w:ascii="Arial" w:hAnsi="Arial" w:cs="Arial"/>
-          <w:b/>
-          <w:bCs/>
-        </w:rPr>
-        <w:t xml:space="preserve"> Local data structures</w:t>
+        <w:t>5.1.3.4 Local data structures</w:t>
       </w:r>
     </w:p>
     <w:p>
@@ -3739,20 +3433,7 @@
           <w:rFonts w:ascii="Arial" w:hAnsi="Arial" w:cs="Arial"/>
         </w:rPr>
         <w:tab/>
-      </w:r>
-      <w:proofErr w:type="gramStart"/>
-      <w:r>
-        <w:rPr>
-          <w:rFonts w:ascii="Arial" w:hAnsi="Arial" w:cs="Arial"/>
-        </w:rPr>
-        <w:t>jump</w:t>
-      </w:r>
-      <w:proofErr w:type="gramEnd"/>
-      <w:r>
-        <w:rPr>
-          <w:rFonts w:ascii="Arial" w:hAnsi="Arial" w:cs="Arial"/>
-        </w:rPr>
-        <w:t xml:space="preserve"> – make the player jump</w:t>
+        <w:t>jump – make the player jump</w:t>
       </w:r>
     </w:p>
     <w:p>
@@ -3779,29 +3460,8 @@
           <w:rFonts w:ascii="Arial" w:hAnsi="Arial" w:cs="Arial"/>
         </w:rPr>
         <w:tab/>
-      </w:r>
-      <w:proofErr w:type="gramStart"/>
-      <w:r>
-        <w:rPr>
-          <w:rFonts w:ascii="Arial" w:hAnsi="Arial" w:cs="Arial"/>
-        </w:rPr>
-        <w:t>would</w:t>
-      </w:r>
-      <w:proofErr w:type="gramEnd"/>
-      <w:r>
-        <w:rPr>
-          <w:rFonts w:ascii="Arial" w:hAnsi="Arial" w:cs="Arial"/>
-        </w:rPr>
-        <w:t xml:space="preserve"> modify variables in </w:t>
-      </w:r>
-      <w:proofErr w:type="spellStart"/>
-      <w:r>
-        <w:rPr>
-          <w:rFonts w:ascii="Arial" w:hAnsi="Arial" w:cs="Arial"/>
-        </w:rPr>
-        <w:t>drawPlayer</w:t>
-      </w:r>
-      <w:proofErr w:type="spellEnd"/>
+        <w:t>would modify variables in drawPlayer</w:t>
+      </w:r>
     </w:p>
     <w:p>
       <w:pPr>
@@ -3961,7 +3621,6 @@
         <w:pStyle w:val="NormalWeb"/>
         <w:ind w:left="2160"/>
       </w:pPr>
-      <w:proofErr w:type="gramStart"/>
       <w:r>
         <w:t>]</w:t>
       </w:r>
@@ -3971,16 +3630,7 @@
           <w:b/>
           <w:bCs/>
         </w:rPr>
-        <w:t>5.1.3.4</w:t>
-      </w:r>
-      <w:proofErr w:type="gramEnd"/>
-      <w:r>
-        <w:rPr>
-          <w:rFonts w:ascii="Arial" w:hAnsi="Arial" w:cs="Arial"/>
-          <w:b/>
-          <w:bCs/>
-        </w:rPr>
-        <w:t xml:space="preserve"> Local data structures</w:t>
+        <w:t>5.1.3.4 Local data structures</w:t>
       </w:r>
     </w:p>
     <w:p>
@@ -4166,20 +3816,7 @@
           <w:rFonts w:ascii="Arial" w:hAnsi="Arial" w:cs="Arial"/>
         </w:rPr>
         <w:tab/>
-      </w:r>
-      <w:proofErr w:type="gramStart"/>
-      <w:r>
-        <w:rPr>
-          <w:rFonts w:ascii="Arial" w:hAnsi="Arial" w:cs="Arial"/>
-        </w:rPr>
-        <w:t>display</w:t>
-      </w:r>
-      <w:proofErr w:type="gramEnd"/>
-      <w:r>
-        <w:rPr>
-          <w:rFonts w:ascii="Arial" w:hAnsi="Arial" w:cs="Arial"/>
-        </w:rPr>
-        <w:t xml:space="preserve"> – render everything in the game</w:t>
+        <w:t>display – render everything in the game</w:t>
       </w:r>
     </w:p>
     <w:p>
@@ -4206,20 +3843,7 @@
           <w:rFonts w:ascii="Arial" w:hAnsi="Arial" w:cs="Arial"/>
         </w:rPr>
         <w:tab/>
-      </w:r>
-      <w:proofErr w:type="gramStart"/>
-      <w:r>
-        <w:rPr>
-          <w:rFonts w:ascii="Arial" w:hAnsi="Arial" w:cs="Arial"/>
-        </w:rPr>
-        <w:t>calls</w:t>
-      </w:r>
-      <w:proofErr w:type="gramEnd"/>
-      <w:r>
-        <w:rPr>
-          <w:rFonts w:ascii="Arial" w:hAnsi="Arial" w:cs="Arial"/>
-        </w:rPr>
-        <w:t xml:space="preserve"> all rendering </w:t>
+        <w:t xml:space="preserve">calls all rendering </w:t>
       </w:r>
       <w:r>
         <w:rPr>
@@ -4231,16 +3855,8 @@
         <w:rPr>
           <w:rFonts w:ascii="Arial" w:hAnsi="Arial" w:cs="Arial"/>
         </w:rPr>
-        <w:t xml:space="preserve">s as well as AI and </w:t>
-      </w:r>
-      <w:proofErr w:type="spellStart"/>
-      <w:r>
-        <w:rPr>
-          <w:rFonts w:ascii="Arial" w:hAnsi="Arial" w:cs="Arial"/>
-        </w:rPr>
-        <w:t>boundaryTests</w:t>
-      </w:r>
-      <w:proofErr w:type="spellEnd"/>
+        <w:t>s as well as AI and boundaryTests</w:t>
+      </w:r>
     </w:p>
     <w:p>
       <w:pPr>
@@ -4288,35 +3904,7 @@
         <w:rPr>
           <w:rFonts w:ascii="Arial" w:hAnsi="Arial" w:cs="Arial"/>
         </w:rPr>
-        <w:t xml:space="preserve">s such as </w:t>
-      </w:r>
-      <w:proofErr w:type="spellStart"/>
-      <w:r>
-        <w:rPr>
-          <w:rFonts w:ascii="Arial" w:hAnsi="Arial" w:cs="Arial"/>
-        </w:rPr>
-        <w:t>drawScene</w:t>
-      </w:r>
-      <w:proofErr w:type="spellEnd"/>
-      <w:r>
-        <w:rPr>
-          <w:rFonts w:ascii="Arial" w:hAnsi="Arial" w:cs="Arial"/>
-        </w:rPr>
-        <w:t xml:space="preserve"> and </w:t>
-      </w:r>
-      <w:proofErr w:type="spellStart"/>
-      <w:r>
-        <w:rPr>
-          <w:rFonts w:ascii="Arial" w:hAnsi="Arial" w:cs="Arial"/>
-        </w:rPr>
-        <w:t>drawPlayer</w:t>
-      </w:r>
-      <w:proofErr w:type="spellEnd"/>
-      <w:r>
-        <w:rPr>
-          <w:rFonts w:ascii="Arial" w:hAnsi="Arial" w:cs="Arial"/>
-        </w:rPr>
-        <w:t xml:space="preserve"> as well as call the movement, AI and jump </w:t>
+        <w:t xml:space="preserve">s such as drawScene and drawPlayer as well as call the movement, AI and jump </w:t>
       </w:r>
       <w:r>
         <w:rPr>
@@ -4488,7 +4076,6 @@
         <w:pStyle w:val="NormalWeb"/>
         <w:ind w:left="2160"/>
       </w:pPr>
-      <w:proofErr w:type="gramStart"/>
       <w:r>
         <w:t>]</w:t>
       </w:r>
@@ -4498,16 +4085,7 @@
           <w:b/>
           <w:bCs/>
         </w:rPr>
-        <w:t>5.1.3.4</w:t>
-      </w:r>
-      <w:proofErr w:type="gramEnd"/>
-      <w:r>
-        <w:rPr>
-          <w:rFonts w:ascii="Arial" w:hAnsi="Arial" w:cs="Arial"/>
-          <w:b/>
-          <w:bCs/>
-        </w:rPr>
-        <w:t xml:space="preserve"> Local data structures</w:t>
+        <w:t>5.1.3.4 Local data structures</w:t>
       </w:r>
     </w:p>
     <w:p>
@@ -4660,7 +4238,6 @@
         </w:rPr>
         <w:tab/>
       </w:r>
-      <w:proofErr w:type="gramStart"/>
       <w:r>
         <w:rPr>
           <w:rFonts w:ascii="Arial" w:hAnsi="Arial" w:cs="Arial"/>
@@ -4668,7 +4245,6 @@
         </w:rPr>
         <w:t>None.</w:t>
       </w:r>
-      <w:proofErr w:type="gramEnd"/>
       <w:r>
         <w:rPr>
           <w:rFonts w:ascii="Arial" w:hAnsi="Arial" w:cs="Arial"/>
@@ -4709,19 +4285,11 @@
           <w:rFonts w:ascii="Arial" w:hAnsi="Arial" w:cs="Arial"/>
         </w:rPr>
       </w:pPr>
-      <w:proofErr w:type="gramStart"/>
-      <w:r>
-        <w:rPr>
-          <w:rFonts w:ascii="Arial" w:hAnsi="Arial" w:cs="Arial"/>
-        </w:rPr>
-        <w:t>idle</w:t>
-      </w:r>
-      <w:proofErr w:type="gramEnd"/>
-      <w:r>
-        <w:rPr>
-          <w:rFonts w:ascii="Arial" w:hAnsi="Arial" w:cs="Arial"/>
-        </w:rPr>
-        <w:t xml:space="preserve"> – various items to process while game is idle (time variables)</w:t>
+      <w:r>
+        <w:rPr>
+          <w:rFonts w:ascii="Arial" w:hAnsi="Arial" w:cs="Arial"/>
+        </w:rPr>
+        <w:t>idle – various items to process while game is idle (time variables)</w:t>
       </w:r>
     </w:p>
     <w:p>
@@ -4737,34 +4305,7 @@
           <w:rFonts w:ascii="Arial" w:hAnsi="Arial" w:cs="Arial"/>
         </w:rPr>
         <w:tab/>
-      </w:r>
-      <w:proofErr w:type="gramStart"/>
-      <w:r>
-        <w:rPr>
-          <w:rFonts w:ascii="Arial" w:hAnsi="Arial" w:cs="Arial"/>
-        </w:rPr>
-        <w:t>interacts</w:t>
-      </w:r>
-      <w:proofErr w:type="gramEnd"/>
-      <w:r>
-        <w:rPr>
-          <w:rFonts w:ascii="Arial" w:hAnsi="Arial" w:cs="Arial"/>
-        </w:rPr>
-        <w:t xml:space="preserve"> with </w:t>
-      </w:r>
-      <w:proofErr w:type="spellStart"/>
-      <w:r>
-        <w:rPr>
-          <w:rFonts w:ascii="Arial" w:hAnsi="Arial" w:cs="Arial"/>
-        </w:rPr>
-        <w:t>smoothMoves</w:t>
-      </w:r>
-      <w:proofErr w:type="spellEnd"/>
-      <w:r>
-        <w:rPr>
-          <w:rFonts w:ascii="Arial" w:hAnsi="Arial" w:cs="Arial"/>
-        </w:rPr>
-        <w:t xml:space="preserve"> for time-based movement</w:t>
+        <w:t>interacts with smoothMoves for time-based movement</w:t>
       </w:r>
     </w:p>
     <w:p>
@@ -4884,23 +4425,7 @@
           <w:rFonts w:ascii="Arial" w:hAnsi="Arial" w:cs="Arial"/>
           <w:bCs/>
         </w:rPr>
-        <w:t xml:space="preserve">s to generate uniform movement speeds.  The </w:t>
-      </w:r>
-      <w:proofErr w:type="spellStart"/>
-      <w:r>
-        <w:rPr>
-          <w:rFonts w:ascii="Arial" w:hAnsi="Arial" w:cs="Arial"/>
-          <w:bCs/>
-        </w:rPr>
-        <w:t>smoothMoves</w:t>
-      </w:r>
-      <w:proofErr w:type="spellEnd"/>
-      <w:r>
-        <w:rPr>
-          <w:rFonts w:ascii="Arial" w:hAnsi="Arial" w:cs="Arial"/>
-          <w:bCs/>
-        </w:rPr>
-        <w:t xml:space="preserve"> </w:t>
+        <w:t xml:space="preserve">s to generate uniform movement speeds.  The smoothMoves </w:t>
       </w:r>
       <w:r>
         <w:rPr>
@@ -4990,7 +4515,6 @@
         <w:pStyle w:val="NormalWeb"/>
         <w:ind w:left="2160"/>
       </w:pPr>
-      <w:proofErr w:type="gramStart"/>
       <w:r>
         <w:t>]</w:t>
       </w:r>
@@ -5000,16 +4524,7 @@
           <w:b/>
           <w:bCs/>
         </w:rPr>
-        <w:t>5.1.3.4</w:t>
-      </w:r>
-      <w:proofErr w:type="gramEnd"/>
-      <w:r>
-        <w:rPr>
-          <w:rFonts w:ascii="Arial" w:hAnsi="Arial" w:cs="Arial"/>
-          <w:b/>
-          <w:bCs/>
-        </w:rPr>
-        <w:t xml:space="preserve"> Local data structures</w:t>
+        <w:t>5.1.3.4 Local data structures</w:t>
       </w:r>
     </w:p>
     <w:p>
@@ -5084,29 +4599,7 @@
         <w:rPr>
           <w:rFonts w:ascii="Arial" w:hAnsi="Arial" w:cs="Arial"/>
         </w:rPr>
-        <w:t xml:space="preserve">The </w:t>
-      </w:r>
-      <w:proofErr w:type="spellStart"/>
-      <w:proofErr w:type="gramStart"/>
-      <w:r>
-        <w:rPr>
-          <w:rFonts w:ascii="Arial" w:hAnsi="Arial" w:cs="Arial"/>
-        </w:rPr>
-        <w:t>glutGet</w:t>
-      </w:r>
-      <w:proofErr w:type="spellEnd"/>
-      <w:r>
-        <w:rPr>
-          <w:rFonts w:ascii="Arial" w:hAnsi="Arial" w:cs="Arial"/>
-        </w:rPr>
-        <w:t>(</w:t>
-      </w:r>
-      <w:proofErr w:type="gramEnd"/>
-      <w:r>
-        <w:rPr>
-          <w:rFonts w:ascii="Arial" w:hAnsi="Arial" w:cs="Arial"/>
-        </w:rPr>
-        <w:t xml:space="preserve">GLUT_TIME_ELAPSED) </w:t>
+        <w:t xml:space="preserve">The glutGet(GLUT_TIME_ELAPSED) </w:t>
       </w:r>
       <w:r>
         <w:rPr>
@@ -5150,21 +4643,7 @@
         <w:rPr>
           <w:rFonts w:ascii="Arial" w:hAnsi="Arial" w:cs="Arial"/>
         </w:rPr>
-        <w:t xml:space="preserve">To capture the frame rate and allow for uniform movement speeds on all computers running the game, we have set up a </w:t>
-      </w:r>
-      <w:proofErr w:type="spellStart"/>
-      <w:r>
-        <w:rPr>
-          <w:rFonts w:ascii="Arial" w:hAnsi="Arial" w:cs="Arial"/>
-        </w:rPr>
-        <w:t>delta_seconds</w:t>
-      </w:r>
-      <w:proofErr w:type="spellEnd"/>
-      <w:r>
-        <w:rPr>
-          <w:rFonts w:ascii="Arial" w:hAnsi="Arial" w:cs="Arial"/>
-        </w:rPr>
-        <w:t xml:space="preserve"> variable which will determine the change in seconds between each frame of the game and make the game run the same speed on all computers.</w:t>
+        <w:t>To capture the frame rate and allow for uniform movement speeds on all computers running the game, we have set up a delta_seconds variable which will determine the change in seconds between each frame of the game and make the game run the same speed on all computers.</w:t>
       </w:r>
     </w:p>
     <w:p>
@@ -5189,15 +4668,7 @@
         <w:t xml:space="preserve">Description for components included in the current design and development iteration of </w:t>
       </w:r>
       <w:r>
-        <w:t>“</w:t>
-      </w:r>
-      <w:proofErr w:type="spellStart"/>
-      <w:r>
-        <w:t>drawText</w:t>
-      </w:r>
-      <w:proofErr w:type="spellEnd"/>
-      <w:r>
-        <w:t>”</w:t>
+        <w:t>“drawText”</w:t>
       </w:r>
       <w:bookmarkEnd w:id="51"/>
     </w:p>
@@ -5219,22 +4690,7 @@
           <w:rFonts w:ascii="Arial" w:hAnsi="Arial" w:cs="Arial"/>
         </w:rPr>
         <w:tab/>
-      </w:r>
-      <w:proofErr w:type="spellStart"/>
-      <w:proofErr w:type="gramStart"/>
-      <w:r>
-        <w:rPr>
-          <w:rFonts w:ascii="Arial" w:hAnsi="Arial" w:cs="Arial"/>
-        </w:rPr>
-        <w:t>drawText</w:t>
-      </w:r>
-      <w:proofErr w:type="spellEnd"/>
-      <w:proofErr w:type="gramEnd"/>
-      <w:r>
-        <w:rPr>
-          <w:rFonts w:ascii="Arial" w:hAnsi="Arial" w:cs="Arial"/>
-        </w:rPr>
-        <w:t xml:space="preserve"> – allow text to be rendered and drawn to the screen</w:t>
+        <w:t>drawText – allow text to be rendered and drawn to the screen</w:t>
       </w:r>
     </w:p>
     <w:p>
@@ -5274,23 +4730,7 @@
         <w:rPr>
           <w:rFonts w:ascii="Arial" w:hAnsi="Arial" w:cs="Arial"/>
         </w:rPr>
-        <w:t xml:space="preserve"> sets up for bitmap text strings to be printed to the screen.  </w:t>
-      </w:r>
-      <w:proofErr w:type="spellStart"/>
-      <w:proofErr w:type="gramStart"/>
-      <w:r>
-        <w:rPr>
-          <w:rFonts w:ascii="Arial" w:hAnsi="Arial" w:cs="Arial"/>
-        </w:rPr>
-        <w:t>printToScreen</w:t>
-      </w:r>
-      <w:proofErr w:type="spellEnd"/>
-      <w:proofErr w:type="gramEnd"/>
-      <w:r>
-        <w:rPr>
-          <w:rFonts w:ascii="Arial" w:hAnsi="Arial" w:cs="Arial"/>
-        </w:rPr>
-        <w:t xml:space="preserve"> calls this </w:t>
+        <w:t xml:space="preserve"> sets up for bitmap text strings to be printed to the screen.  printToScreen calls this </w:t>
       </w:r>
       <w:r>
         <w:rPr>
@@ -5438,7 +4878,6 @@
         <w:pStyle w:val="NormalWeb"/>
         <w:ind w:left="2160"/>
       </w:pPr>
-      <w:proofErr w:type="gramStart"/>
       <w:r>
         <w:t>]</w:t>
       </w:r>
@@ -5448,16 +4887,7 @@
           <w:b/>
           <w:bCs/>
         </w:rPr>
-        <w:t>5.1.3.4</w:t>
-      </w:r>
-      <w:proofErr w:type="gramEnd"/>
-      <w:r>
-        <w:rPr>
-          <w:rFonts w:ascii="Arial" w:hAnsi="Arial" w:cs="Arial"/>
-          <w:b/>
-          <w:bCs/>
-        </w:rPr>
-        <w:t xml:space="preserve"> Local data structures</w:t>
+        <w:t>5.1.3.4 Local data structures</w:t>
       </w:r>
     </w:p>
     <w:p>
@@ -5560,21 +4990,7 @@
         <w:rPr>
           <w:rFonts w:ascii="Arial" w:hAnsi="Arial" w:cs="Arial"/>
         </w:rPr>
-        <w:t xml:space="preserve">As mentioned in </w:t>
-      </w:r>
-      <w:proofErr w:type="spellStart"/>
-      <w:r>
-        <w:rPr>
-          <w:rFonts w:ascii="Arial" w:hAnsi="Arial" w:cs="Arial"/>
-        </w:rPr>
-        <w:t>printToScreen</w:t>
-      </w:r>
-      <w:proofErr w:type="spellEnd"/>
-      <w:r>
-        <w:rPr>
-          <w:rFonts w:ascii="Arial" w:hAnsi="Arial" w:cs="Arial"/>
-        </w:rPr>
-        <w:t>, only a few different types of bitmap fonts exist so we are limited to the available bitmap fonts supported by OpenGL and glut.</w:t>
+        <w:t>As mentioned in printToScreen, only a few different types of bitmap fonts exist so we are limited to the available bitmap fonts supported by OpenGL and glut.</w:t>
       </w:r>
     </w:p>
     <w:p>
@@ -5609,15 +5025,7 @@
         <w:t xml:space="preserve">Description for components included in the current design and development iteration of </w:t>
       </w:r>
       <w:r>
-        <w:t>“</w:t>
-      </w:r>
-      <w:proofErr w:type="spellStart"/>
-      <w:r>
-        <w:t>special_down</w:t>
-      </w:r>
-      <w:proofErr w:type="spellEnd"/>
-      <w:r>
-        <w:t>”</w:t>
+        <w:t>“special_down”</w:t>
       </w:r>
       <w:bookmarkEnd w:id="56"/>
     </w:p>
@@ -5639,43 +5047,22 @@
           <w:rFonts w:ascii="Arial" w:hAnsi="Arial" w:cs="Arial"/>
         </w:rPr>
         <w:tab/>
-      </w:r>
-      <w:proofErr w:type="spellStart"/>
-      <w:r>
-        <w:rPr>
-          <w:rFonts w:ascii="Arial" w:hAnsi="Arial" w:cs="Arial"/>
-        </w:rPr>
-        <w:t>special_down</w:t>
-      </w:r>
-      <w:proofErr w:type="spellEnd"/>
-      <w:r>
-        <w:rPr>
-          <w:rFonts w:ascii="Arial" w:hAnsi="Arial" w:cs="Arial"/>
-        </w:rPr>
-        <w:t xml:space="preserve"> – keep track of when special buttons are held down</w:t>
-      </w:r>
-    </w:p>
-    <w:p>
-      <w:pPr>
-        <w:pStyle w:val="NormalWeb"/>
-        <w:ind w:left="2160"/>
-        <w:rPr>
-          <w:rFonts w:ascii="Arial" w:hAnsi="Arial" w:cs="Arial"/>
-        </w:rPr>
-      </w:pPr>
-      <w:proofErr w:type="gramStart"/>
-      <w:r>
-        <w:rPr>
-          <w:rFonts w:ascii="Arial" w:hAnsi="Arial" w:cs="Arial"/>
-        </w:rPr>
-        <w:t>special</w:t>
-      </w:r>
-      <w:proofErr w:type="gramEnd"/>
-      <w:r>
-        <w:rPr>
-          <w:rFonts w:ascii="Arial" w:hAnsi="Arial" w:cs="Arial"/>
-        </w:rPr>
-        <w:t xml:space="preserve"> buttons are arrow keys, </w:t>
+        <w:t>special_down – keep track of when special buttons are held down</w:t>
+      </w:r>
+    </w:p>
+    <w:p>
+      <w:pPr>
+        <w:pStyle w:val="NormalWeb"/>
+        <w:ind w:left="2160"/>
+        <w:rPr>
+          <w:rFonts w:ascii="Arial" w:hAnsi="Arial" w:cs="Arial"/>
+        </w:rPr>
+      </w:pPr>
+      <w:r>
+        <w:rPr>
+          <w:rFonts w:ascii="Arial" w:hAnsi="Arial" w:cs="Arial"/>
+        </w:rPr>
+        <w:t xml:space="preserve">special buttons are arrow keys, </w:t>
       </w:r>
       <w:r>
         <w:rPr>
@@ -5863,7 +5250,6 @@
         <w:pStyle w:val="NormalWeb"/>
         <w:ind w:left="2160"/>
       </w:pPr>
-      <w:proofErr w:type="gramStart"/>
       <w:r>
         <w:t>]</w:t>
       </w:r>
@@ -5873,16 +5259,7 @@
           <w:b/>
           <w:bCs/>
         </w:rPr>
-        <w:t>5.1.3.4</w:t>
-      </w:r>
-      <w:proofErr w:type="gramEnd"/>
-      <w:r>
-        <w:rPr>
-          <w:rFonts w:ascii="Arial" w:hAnsi="Arial" w:cs="Arial"/>
-          <w:b/>
-          <w:bCs/>
-        </w:rPr>
-        <w:t xml:space="preserve"> Local data structures</w:t>
+        <w:t>5.1.3.4 Local data structures</w:t>
       </w:r>
     </w:p>
     <w:p>
@@ -6018,7 +5395,6 @@
           <w:rFonts w:ascii="Arial" w:hAnsi="Arial" w:cs="Arial"/>
         </w:rPr>
       </w:pPr>
-      <w:proofErr w:type="gramStart"/>
       <w:r>
         <w:rPr>
           <w:rFonts w:ascii="Arial" w:hAnsi="Arial" w:cs="Arial"/>
@@ -6037,7 +5413,6 @@
         </w:rPr>
         <w:t xml:space="preserve"> as specified by glut.</w:t>
       </w:r>
-      <w:proofErr w:type="gramEnd"/>
     </w:p>
     <w:p>
       <w:pPr>
@@ -6071,15 +5446,7 @@
         <w:t xml:space="preserve">Description for components included in the current design and development iteration of </w:t>
       </w:r>
       <w:r>
-        <w:t>“</w:t>
-      </w:r>
-      <w:proofErr w:type="spellStart"/>
-      <w:r>
-        <w:t>special_up</w:t>
-      </w:r>
-      <w:proofErr w:type="spellEnd"/>
-      <w:r>
-        <w:t>”</w:t>
+        <w:t>“special_up”</w:t>
       </w:r>
       <w:bookmarkEnd w:id="61"/>
     </w:p>
@@ -6101,43 +5468,22 @@
           <w:rFonts w:ascii="Arial" w:hAnsi="Arial" w:cs="Arial"/>
         </w:rPr>
         <w:tab/>
-      </w:r>
-      <w:proofErr w:type="spellStart"/>
-      <w:r>
-        <w:rPr>
-          <w:rFonts w:ascii="Arial" w:hAnsi="Arial" w:cs="Arial"/>
-        </w:rPr>
-        <w:t>special_up</w:t>
-      </w:r>
-      <w:proofErr w:type="spellEnd"/>
-      <w:r>
-        <w:rPr>
-          <w:rFonts w:ascii="Arial" w:hAnsi="Arial" w:cs="Arial"/>
-        </w:rPr>
-        <w:t xml:space="preserve"> – keep track of when special buttons are let go</w:t>
-      </w:r>
-    </w:p>
-    <w:p>
-      <w:pPr>
-        <w:pStyle w:val="NormalWeb"/>
-        <w:ind w:left="2160"/>
-        <w:rPr>
-          <w:rFonts w:ascii="Arial" w:hAnsi="Arial" w:cs="Arial"/>
-        </w:rPr>
-      </w:pPr>
-      <w:proofErr w:type="gramStart"/>
-      <w:r>
-        <w:rPr>
-          <w:rFonts w:ascii="Arial" w:hAnsi="Arial" w:cs="Arial"/>
-        </w:rPr>
-        <w:t>special</w:t>
-      </w:r>
-      <w:proofErr w:type="gramEnd"/>
-      <w:r>
-        <w:rPr>
-          <w:rFonts w:ascii="Arial" w:hAnsi="Arial" w:cs="Arial"/>
-        </w:rPr>
-        <w:t xml:space="preserve"> buttons are arrow keys, </w:t>
+        <w:t>special_up – keep track of when special buttons are let go</w:t>
+      </w:r>
+    </w:p>
+    <w:p>
+      <w:pPr>
+        <w:pStyle w:val="NormalWeb"/>
+        <w:ind w:left="2160"/>
+        <w:rPr>
+          <w:rFonts w:ascii="Arial" w:hAnsi="Arial" w:cs="Arial"/>
+        </w:rPr>
+      </w:pPr>
+      <w:r>
+        <w:rPr>
+          <w:rFonts w:ascii="Arial" w:hAnsi="Arial" w:cs="Arial"/>
+        </w:rPr>
+        <w:t xml:space="preserve">special buttons are arrow keys, </w:t>
       </w:r>
       <w:r>
         <w:rPr>
@@ -6325,7 +5671,6 @@
         <w:pStyle w:val="NormalWeb"/>
         <w:ind w:left="2160"/>
       </w:pPr>
-      <w:proofErr w:type="gramStart"/>
       <w:r>
         <w:t>]</w:t>
       </w:r>
@@ -6335,16 +5680,7 @@
           <w:b/>
           <w:bCs/>
         </w:rPr>
-        <w:t>5.1.3.4</w:t>
-      </w:r>
-      <w:proofErr w:type="gramEnd"/>
-      <w:r>
-        <w:rPr>
-          <w:rFonts w:ascii="Arial" w:hAnsi="Arial" w:cs="Arial"/>
-          <w:b/>
-          <w:bCs/>
-        </w:rPr>
-        <w:t xml:space="preserve"> Local data structures</w:t>
+        <w:t>5.1.3.4 Local data structures</w:t>
       </w:r>
     </w:p>
     <w:p>
@@ -6489,7 +5825,6 @@
           <w:rFonts w:ascii="Arial" w:hAnsi="Arial" w:cs="Arial"/>
         </w:rPr>
       </w:pPr>
-      <w:proofErr w:type="gramStart"/>
       <w:r>
         <w:rPr>
           <w:rFonts w:ascii="Arial" w:hAnsi="Arial" w:cs="Arial"/>
@@ -6508,7 +5843,6 @@
         </w:rPr>
         <w:t xml:space="preserve"> as specified by glut.</w:t>
       </w:r>
-      <w:proofErr w:type="gramEnd"/>
     </w:p>
     <w:p>
       <w:pPr>
@@ -6552,15 +5886,7 @@
         <w:t xml:space="preserve">Description for components included in the current design and development iteration of </w:t>
       </w:r>
       <w:r>
-        <w:t>“</w:t>
-      </w:r>
-      <w:proofErr w:type="spellStart"/>
-      <w:r>
-        <w:t>keyboardUp</w:t>
-      </w:r>
-      <w:proofErr w:type="spellEnd"/>
-      <w:r>
-        <w:t>”</w:t>
+        <w:t>“keyboardUp”</w:t>
       </w:r>
       <w:bookmarkEnd w:id="66"/>
     </w:p>
@@ -6582,22 +5908,7 @@
           <w:rFonts w:ascii="Arial" w:hAnsi="Arial" w:cs="Arial"/>
         </w:rPr>
         <w:tab/>
-      </w:r>
-      <w:proofErr w:type="spellStart"/>
-      <w:proofErr w:type="gramStart"/>
-      <w:r>
-        <w:rPr>
-          <w:rFonts w:ascii="Arial" w:hAnsi="Arial" w:cs="Arial"/>
-        </w:rPr>
-        <w:t>keyboardUp</w:t>
-      </w:r>
-      <w:proofErr w:type="spellEnd"/>
-      <w:proofErr w:type="gramEnd"/>
-      <w:r>
-        <w:rPr>
-          <w:rFonts w:ascii="Arial" w:hAnsi="Arial" w:cs="Arial"/>
-        </w:rPr>
-        <w:t xml:space="preserve"> – keep track of when keyboard buttons are let go</w:t>
+        <w:t>keyboardUp – keep track of when keyboard buttons are let go</w:t>
       </w:r>
     </w:p>
     <w:p>
@@ -6624,20 +5935,7 @@
           <w:rFonts w:ascii="Arial" w:hAnsi="Arial" w:cs="Arial"/>
         </w:rPr>
         <w:tab/>
-      </w:r>
-      <w:proofErr w:type="gramStart"/>
-      <w:r>
-        <w:rPr>
-          <w:rFonts w:ascii="Arial" w:hAnsi="Arial" w:cs="Arial"/>
-        </w:rPr>
-        <w:t>buttons</w:t>
-      </w:r>
-      <w:proofErr w:type="gramEnd"/>
-      <w:r>
-        <w:rPr>
-          <w:rFonts w:ascii="Arial" w:hAnsi="Arial" w:cs="Arial"/>
-        </w:rPr>
-        <w:t xml:space="preserve"> with ASCII values (letters, numbers, etc.)</w:t>
+        <w:t>buttons with ASCII values (letters, numbers, etc.)</w:t>
       </w:r>
     </w:p>
     <w:p>
@@ -6801,7 +6099,6 @@
         <w:pStyle w:val="NormalWeb"/>
         <w:ind w:left="2160"/>
       </w:pPr>
-      <w:proofErr w:type="gramStart"/>
       <w:r>
         <w:t>]</w:t>
       </w:r>
@@ -6811,16 +6108,7 @@
           <w:b/>
           <w:bCs/>
         </w:rPr>
-        <w:t>5.1.3.4</w:t>
-      </w:r>
-      <w:proofErr w:type="gramEnd"/>
-      <w:r>
-        <w:rPr>
-          <w:rFonts w:ascii="Arial" w:hAnsi="Arial" w:cs="Arial"/>
-          <w:b/>
-          <w:bCs/>
-        </w:rPr>
-        <w:t xml:space="preserve"> Local data structures</w:t>
+        <w:t>5.1.3.4 Local data structures</w:t>
       </w:r>
     </w:p>
     <w:p>
@@ -6968,7 +6256,6 @@
           <w:rFonts w:ascii="Arial" w:hAnsi="Arial" w:cs="Arial"/>
         </w:rPr>
       </w:pPr>
-      <w:proofErr w:type="gramStart"/>
       <w:r>
         <w:rPr>
           <w:rFonts w:ascii="Arial" w:hAnsi="Arial" w:cs="Arial"/>
@@ -6987,7 +6274,6 @@
         </w:rPr>
         <w:t xml:space="preserve"> as specified by glut.</w:t>
       </w:r>
-      <w:proofErr w:type="gramEnd"/>
     </w:p>
     <w:p>
       <w:pPr>
@@ -7042,20 +6328,7 @@
           <w:rFonts w:ascii="Arial" w:hAnsi="Arial" w:cs="Arial"/>
         </w:rPr>
         <w:tab/>
-      </w:r>
-      <w:proofErr w:type="gramStart"/>
-      <w:r>
-        <w:rPr>
-          <w:rFonts w:ascii="Arial" w:hAnsi="Arial" w:cs="Arial"/>
-        </w:rPr>
-        <w:t>keyboard</w:t>
-      </w:r>
-      <w:proofErr w:type="gramEnd"/>
-      <w:r>
-        <w:rPr>
-          <w:rFonts w:ascii="Arial" w:hAnsi="Arial" w:cs="Arial"/>
-        </w:rPr>
-        <w:t xml:space="preserve"> – keep track of when keyboard buttons are held down</w:t>
+        <w:t>keyboard – keep track of when keyboard buttons are held down</w:t>
       </w:r>
     </w:p>
     <w:p>
@@ -7082,20 +6355,7 @@
           <w:rFonts w:ascii="Arial" w:hAnsi="Arial" w:cs="Arial"/>
         </w:rPr>
         <w:tab/>
-      </w:r>
-      <w:proofErr w:type="gramStart"/>
-      <w:r>
-        <w:rPr>
-          <w:rFonts w:ascii="Arial" w:hAnsi="Arial" w:cs="Arial"/>
-        </w:rPr>
-        <w:t>buttons</w:t>
-      </w:r>
-      <w:proofErr w:type="gramEnd"/>
-      <w:r>
-        <w:rPr>
-          <w:rFonts w:ascii="Arial" w:hAnsi="Arial" w:cs="Arial"/>
-        </w:rPr>
-        <w:t xml:space="preserve"> with ASCII values (letters, numbers, etc.)</w:t>
+        <w:t>buttons with ASCII values (letters, numbers, etc.)</w:t>
       </w:r>
     </w:p>
     <w:p>
@@ -7122,29 +6382,8 @@
           <w:rFonts w:ascii="Arial" w:hAnsi="Arial" w:cs="Arial"/>
         </w:rPr>
         <w:tab/>
-      </w:r>
-      <w:proofErr w:type="gramStart"/>
-      <w:r>
-        <w:rPr>
-          <w:rFonts w:ascii="Arial" w:hAnsi="Arial" w:cs="Arial"/>
-        </w:rPr>
-        <w:t>changes</w:t>
-      </w:r>
-      <w:proofErr w:type="gramEnd"/>
-      <w:r>
-        <w:rPr>
-          <w:rFonts w:ascii="Arial" w:hAnsi="Arial" w:cs="Arial"/>
-        </w:rPr>
-        <w:t xml:space="preserve"> variables in </w:t>
-      </w:r>
-      <w:proofErr w:type="spellStart"/>
-      <w:r>
-        <w:rPr>
-          <w:rFonts w:ascii="Arial" w:hAnsi="Arial" w:cs="Arial"/>
-        </w:rPr>
-        <w:t>drawPlayer</w:t>
-      </w:r>
-      <w:proofErr w:type="spellEnd"/>
+        <w:t>changes variables in drawPlayer</w:t>
+      </w:r>
     </w:p>
     <w:p>
       <w:pPr>
@@ -7319,7 +6558,6 @@
         <w:pStyle w:val="NormalWeb"/>
         <w:ind w:left="2160"/>
       </w:pPr>
-      <w:proofErr w:type="gramStart"/>
       <w:r>
         <w:t>]</w:t>
       </w:r>
@@ -7329,16 +6567,7 @@
           <w:b/>
           <w:bCs/>
         </w:rPr>
-        <w:t>5.1.3.4</w:t>
-      </w:r>
-      <w:proofErr w:type="gramEnd"/>
-      <w:r>
-        <w:rPr>
-          <w:rFonts w:ascii="Arial" w:hAnsi="Arial" w:cs="Arial"/>
-          <w:b/>
-          <w:bCs/>
-        </w:rPr>
-        <w:t xml:space="preserve"> Local data structures</w:t>
+        <w:t>5.1.3.4 Local data structures</w:t>
       </w:r>
     </w:p>
     <w:p>
@@ -7486,7 +6715,6 @@
           <w:rFonts w:ascii="Arial" w:hAnsi="Arial" w:cs="Arial"/>
         </w:rPr>
       </w:pPr>
-      <w:proofErr w:type="gramStart"/>
       <w:r>
         <w:rPr>
           <w:rFonts w:ascii="Arial" w:hAnsi="Arial" w:cs="Arial"/>
@@ -7505,7 +6733,6 @@
         </w:rPr>
         <w:t xml:space="preserve"> as specified by glut.</w:t>
       </w:r>
-      <w:proofErr w:type="gramEnd"/>
     </w:p>
     <w:p>
       <w:pPr>
@@ -7561,15 +6788,7 @@
         <w:t xml:space="preserve">Description for components included in the current design and development iteration of </w:t>
       </w:r>
       <w:r>
-        <w:t>“</w:t>
-      </w:r>
-      <w:proofErr w:type="spellStart"/>
-      <w:r>
-        <w:t>CreateGlutWindow</w:t>
-      </w:r>
-      <w:proofErr w:type="spellEnd"/>
-      <w:r>
-        <w:t>”</w:t>
+        <w:t>“CreateGlutWindow”</w:t>
       </w:r>
       <w:bookmarkEnd w:id="76"/>
     </w:p>
@@ -7581,19 +6800,11 @@
           <w:rFonts w:ascii="Arial" w:hAnsi="Arial" w:cs="Arial"/>
         </w:rPr>
       </w:pPr>
-      <w:proofErr w:type="spellStart"/>
-      <w:r>
-        <w:rPr>
-          <w:rFonts w:ascii="Arial" w:hAnsi="Arial" w:cs="Arial"/>
-        </w:rPr>
-        <w:t>CreateGlutWindow</w:t>
-      </w:r>
-      <w:proofErr w:type="spellEnd"/>
-      <w:r>
-        <w:rPr>
-          <w:rFonts w:ascii="Arial" w:hAnsi="Arial" w:cs="Arial"/>
-        </w:rPr>
-        <w:t xml:space="preserve"> – create a full screen game window</w:t>
+      <w:r>
+        <w:rPr>
+          <w:rFonts w:ascii="Arial" w:hAnsi="Arial" w:cs="Arial"/>
+        </w:rPr>
+        <w:t>CreateGlutWindow – create a full screen game window</w:t>
       </w:r>
     </w:p>
     <w:p>
@@ -7778,7 +6989,6 @@
         <w:pStyle w:val="NormalWeb"/>
         <w:ind w:left="2160"/>
       </w:pPr>
-      <w:proofErr w:type="gramStart"/>
       <w:r>
         <w:t>]</w:t>
       </w:r>
@@ -7788,16 +6998,7 @@
           <w:b/>
           <w:bCs/>
         </w:rPr>
-        <w:t>5.1.3.4</w:t>
-      </w:r>
-      <w:proofErr w:type="gramEnd"/>
-      <w:r>
-        <w:rPr>
-          <w:rFonts w:ascii="Arial" w:hAnsi="Arial" w:cs="Arial"/>
-          <w:b/>
-          <w:bCs/>
-        </w:rPr>
-        <w:t xml:space="preserve"> Local data structures</w:t>
+        <w:t>5.1.3.4 Local data structures</w:t>
       </w:r>
     </w:p>
     <w:p>
@@ -7881,21 +7082,7 @@
         <w:rPr>
           <w:rFonts w:ascii="Arial" w:hAnsi="Arial" w:cs="Arial"/>
         </w:rPr>
-        <w:t xml:space="preserve"> tests to see if the user is on a </w:t>
-      </w:r>
-      <w:proofErr w:type="spellStart"/>
-      <w:r>
-        <w:rPr>
-          <w:rFonts w:ascii="Arial" w:hAnsi="Arial" w:cs="Arial"/>
-        </w:rPr>
-        <w:t>netbook</w:t>
-      </w:r>
-      <w:proofErr w:type="spellEnd"/>
-      <w:r>
-        <w:rPr>
-          <w:rFonts w:ascii="Arial" w:hAnsi="Arial" w:cs="Arial"/>
-        </w:rPr>
-        <w:t xml:space="preserve"> computer first and sets the resolution accordingly either way.</w:t>
+        <w:t xml:space="preserve"> tests to see if the user is on a netbook computer first and sets the resolution accordingly either way.</w:t>
       </w:r>
     </w:p>
     <w:p>
@@ -7969,15 +7156,7 @@
         <w:t xml:space="preserve">Description for components included in the current design and development iteration of </w:t>
       </w:r>
       <w:r>
-        <w:t>“</w:t>
-      </w:r>
-      <w:proofErr w:type="spellStart"/>
-      <w:r>
-        <w:t>CreateGlutCallbacks</w:t>
-      </w:r>
-      <w:proofErr w:type="spellEnd"/>
-      <w:r>
-        <w:t>”</w:t>
+        <w:t>“CreateGlutCallbacks”</w:t>
       </w:r>
       <w:bookmarkEnd w:id="81"/>
     </w:p>
@@ -7989,19 +7168,11 @@
           <w:rFonts w:ascii="Arial" w:hAnsi="Arial" w:cs="Arial"/>
         </w:rPr>
       </w:pPr>
-      <w:proofErr w:type="spellStart"/>
-      <w:r>
-        <w:rPr>
-          <w:rFonts w:ascii="Arial" w:hAnsi="Arial" w:cs="Arial"/>
-        </w:rPr>
-        <w:t>CreateGlutCallbacks</w:t>
-      </w:r>
-      <w:proofErr w:type="spellEnd"/>
-      <w:r>
-        <w:rPr>
-          <w:rFonts w:ascii="Arial" w:hAnsi="Arial" w:cs="Arial"/>
-        </w:rPr>
-        <w:t xml:space="preserve"> – call glut </w:t>
+      <w:r>
+        <w:rPr>
+          <w:rFonts w:ascii="Arial" w:hAnsi="Arial" w:cs="Arial"/>
+        </w:rPr>
+        <w:t xml:space="preserve">CreateGlutCallbacks – call glut </w:t>
       </w:r>
       <w:r>
         <w:rPr>
@@ -8024,7 +7195,6 @@
           <w:rFonts w:ascii="Arial" w:hAnsi="Arial" w:cs="Arial"/>
         </w:rPr>
       </w:pPr>
-      <w:proofErr w:type="gramStart"/>
       <w:r>
         <w:rPr>
           <w:rFonts w:ascii="Arial" w:hAnsi="Arial" w:cs="Arial"/>
@@ -8035,56 +7205,7 @@
         <w:rPr>
           <w:rFonts w:ascii="Arial" w:hAnsi="Arial" w:cs="Arial"/>
         </w:rPr>
-        <w:t>s</w:t>
-      </w:r>
-      <w:proofErr w:type="gramEnd"/>
-      <w:r>
-        <w:rPr>
-          <w:rFonts w:ascii="Arial" w:hAnsi="Arial" w:cs="Arial"/>
-        </w:rPr>
-        <w:t xml:space="preserve"> called: keyboard, </w:t>
-      </w:r>
-      <w:proofErr w:type="spellStart"/>
-      <w:r>
-        <w:rPr>
-          <w:rFonts w:ascii="Arial" w:hAnsi="Arial" w:cs="Arial"/>
-        </w:rPr>
-        <w:t>keyboardUp</w:t>
-      </w:r>
-      <w:proofErr w:type="spellEnd"/>
-      <w:r>
-        <w:rPr>
-          <w:rFonts w:ascii="Arial" w:hAnsi="Arial" w:cs="Arial"/>
-        </w:rPr>
-        <w:t xml:space="preserve">, </w:t>
-      </w:r>
-      <w:proofErr w:type="spellStart"/>
-      <w:r>
-        <w:rPr>
-          <w:rFonts w:ascii="Arial" w:hAnsi="Arial" w:cs="Arial"/>
-        </w:rPr>
-        <w:t>special_down</w:t>
-      </w:r>
-      <w:proofErr w:type="spellEnd"/>
-      <w:r>
-        <w:rPr>
-          <w:rFonts w:ascii="Arial" w:hAnsi="Arial" w:cs="Arial"/>
-        </w:rPr>
-        <w:t xml:space="preserve">, </w:t>
-      </w:r>
-      <w:proofErr w:type="spellStart"/>
-      <w:r>
-        <w:rPr>
-          <w:rFonts w:ascii="Arial" w:hAnsi="Arial" w:cs="Arial"/>
-        </w:rPr>
-        <w:t>special_up</w:t>
-      </w:r>
-      <w:proofErr w:type="spellEnd"/>
-      <w:r>
-        <w:rPr>
-          <w:rFonts w:ascii="Arial" w:hAnsi="Arial" w:cs="Arial"/>
-        </w:rPr>
-        <w:t>, idle, display</w:t>
+        <w:t>s called: keyboard, keyboardUp, special_down, special_up, idle, display</w:t>
       </w:r>
     </w:p>
     <w:p>
@@ -8095,19 +7216,11 @@
           <w:rFonts w:ascii="Arial" w:hAnsi="Arial" w:cs="Arial"/>
         </w:rPr>
       </w:pPr>
-      <w:proofErr w:type="gramStart"/>
-      <w:r>
-        <w:rPr>
-          <w:rFonts w:ascii="Arial" w:hAnsi="Arial" w:cs="Arial"/>
-        </w:rPr>
-        <w:t>also</w:t>
-      </w:r>
-      <w:proofErr w:type="gramEnd"/>
-      <w:r>
-        <w:rPr>
-          <w:rFonts w:ascii="Arial" w:hAnsi="Arial" w:cs="Arial"/>
-        </w:rPr>
-        <w:t xml:space="preserve"> allocate memory to store which key is held down</w:t>
+      <w:r>
+        <w:rPr>
+          <w:rFonts w:ascii="Arial" w:hAnsi="Arial" w:cs="Arial"/>
+        </w:rPr>
+        <w:t>also allocate memory to store which key is held down</w:t>
       </w:r>
     </w:p>
     <w:p>
@@ -8158,7 +7271,6 @@
         </w:rPr>
         <w:t xml:space="preserve">s so that correct </w:t>
       </w:r>
-      <w:proofErr w:type="spellStart"/>
       <w:r>
         <w:rPr>
           <w:rFonts w:ascii="Arial" w:hAnsi="Arial" w:cs="Arial"/>
@@ -8169,14 +7281,7 @@
         <w:rPr>
           <w:rFonts w:ascii="Arial" w:hAnsi="Arial" w:cs="Arial"/>
         </w:rPr>
-        <w:t>ality</w:t>
-      </w:r>
-      <w:proofErr w:type="spellEnd"/>
-      <w:r>
-        <w:rPr>
-          <w:rFonts w:ascii="Arial" w:hAnsi="Arial" w:cs="Arial"/>
-        </w:rPr>
-        <w:t xml:space="preserve"> can be distributed properly throughout the program.</w:t>
+        <w:t>ality can be distributed properly throughout the program.</w:t>
       </w:r>
     </w:p>
     <w:p>
@@ -8312,7 +7417,6 @@
         <w:pStyle w:val="NormalWeb"/>
         <w:ind w:left="2160"/>
       </w:pPr>
-      <w:proofErr w:type="gramStart"/>
       <w:r>
         <w:t>]</w:t>
       </w:r>
@@ -8322,16 +7426,7 @@
           <w:b/>
           <w:bCs/>
         </w:rPr>
-        <w:t>5.1.3.4</w:t>
-      </w:r>
-      <w:proofErr w:type="gramEnd"/>
-      <w:r>
-        <w:rPr>
-          <w:rFonts w:ascii="Arial" w:hAnsi="Arial" w:cs="Arial"/>
-          <w:b/>
-          <w:bCs/>
-        </w:rPr>
-        <w:t xml:space="preserve"> Local data structures</w:t>
+        <w:t>5.1.3.4 Local data structures</w:t>
       </w:r>
     </w:p>
     <w:p>
@@ -8398,14 +7493,12 @@
         <w:pStyle w:val="NormalWeb"/>
         <w:ind w:left="1440"/>
       </w:pPr>
-      <w:proofErr w:type="gramStart"/>
       <w:r>
         <w:rPr>
           <w:rFonts w:ascii="Arial" w:hAnsi="Arial" w:cs="Arial"/>
         </w:rPr>
         <w:t>None.</w:t>
       </w:r>
-      <w:proofErr w:type="gramEnd"/>
     </w:p>
     <w:p>
       <w:pPr>
@@ -8436,29 +7529,7 @@
         <w:rPr>
           <w:rFonts w:ascii="Arial" w:hAnsi="Arial" w:cs="Arial"/>
         </w:rPr>
-        <w:t xml:space="preserve">s must be called using the correct glut callbacks (such as </w:t>
-      </w:r>
-      <w:proofErr w:type="spellStart"/>
-      <w:proofErr w:type="gramStart"/>
-      <w:r>
-        <w:rPr>
-          <w:rFonts w:ascii="Arial" w:hAnsi="Arial" w:cs="Arial"/>
-        </w:rPr>
-        <w:t>glutKeyboardFunc</w:t>
-      </w:r>
-      <w:proofErr w:type="spellEnd"/>
-      <w:r>
-        <w:rPr>
-          <w:rFonts w:ascii="Arial" w:hAnsi="Arial" w:cs="Arial"/>
-        </w:rPr>
-        <w:t>(</w:t>
-      </w:r>
-      <w:proofErr w:type="gramEnd"/>
-      <w:r>
-        <w:rPr>
-          <w:rFonts w:ascii="Arial" w:hAnsi="Arial" w:cs="Arial"/>
-        </w:rPr>
-        <w:t xml:space="preserve">keyboard) to call the correct keyboard </w:t>
+        <w:t xml:space="preserve">s must be called using the correct glut callbacks (such as glutKeyboardFunc(keyboard) to call the correct keyboard </w:t>
       </w:r>
       <w:r>
         <w:rPr>
@@ -8509,15 +7580,7 @@
         <w:t xml:space="preserve">Description for components included in the current design and development iteration of </w:t>
       </w:r>
       <w:r>
-        <w:t>“</w:t>
-      </w:r>
-      <w:proofErr w:type="spellStart"/>
-      <w:r>
-        <w:t>InitOpenGL</w:t>
-      </w:r>
-      <w:proofErr w:type="spellEnd"/>
-      <w:r>
-        <w:t>”</w:t>
+        <w:t>“InitOpenGL”</w:t>
       </w:r>
       <w:bookmarkEnd w:id="86"/>
     </w:p>
@@ -8539,20 +7602,7 @@
           <w:rFonts w:ascii="Arial" w:hAnsi="Arial" w:cs="Arial"/>
         </w:rPr>
         <w:tab/>
-      </w:r>
-      <w:proofErr w:type="spellStart"/>
-      <w:r>
-        <w:rPr>
-          <w:rFonts w:ascii="Arial" w:hAnsi="Arial" w:cs="Arial"/>
-        </w:rPr>
-        <w:t>InitOpenGL</w:t>
-      </w:r>
-      <w:proofErr w:type="spellEnd"/>
-      <w:r>
-        <w:rPr>
-          <w:rFonts w:ascii="Arial" w:hAnsi="Arial" w:cs="Arial"/>
-        </w:rPr>
-        <w:t xml:space="preserve"> – clear the background color to white</w:t>
+        <w:t>InitOpenGL – clear the background color to white</w:t>
       </w:r>
     </w:p>
     <w:p>
@@ -8713,7 +7763,6 @@
         <w:pStyle w:val="NormalWeb"/>
         <w:ind w:left="2160"/>
       </w:pPr>
-      <w:proofErr w:type="gramStart"/>
       <w:r>
         <w:t>]</w:t>
       </w:r>
@@ -8723,16 +7772,7 @@
           <w:b/>
           <w:bCs/>
         </w:rPr>
-        <w:t>5.1.3.4</w:t>
-      </w:r>
-      <w:proofErr w:type="gramEnd"/>
-      <w:r>
-        <w:rPr>
-          <w:rFonts w:ascii="Arial" w:hAnsi="Arial" w:cs="Arial"/>
-          <w:b/>
-          <w:bCs/>
-        </w:rPr>
-        <w:t xml:space="preserve"> Local data structures</w:t>
+        <w:t>5.1.3.4 Local data structures</w:t>
       </w:r>
     </w:p>
     <w:p>
@@ -8800,14 +7840,12 @@
         <w:pStyle w:val="NormalWeb"/>
         <w:ind w:left="1440"/>
       </w:pPr>
-      <w:proofErr w:type="gramStart"/>
       <w:r>
         <w:rPr>
           <w:rFonts w:ascii="Arial" w:hAnsi="Arial" w:cs="Arial"/>
         </w:rPr>
         <w:t>None.</w:t>
       </w:r>
-      <w:proofErr w:type="gramEnd"/>
     </w:p>
     <w:p>
       <w:pPr>
@@ -8891,19 +7929,11 @@
           <w:rFonts w:ascii="Arial" w:hAnsi="Arial" w:cs="Arial"/>
         </w:rPr>
       </w:pPr>
-      <w:proofErr w:type="gramStart"/>
-      <w:r>
-        <w:rPr>
-          <w:rFonts w:ascii="Arial" w:hAnsi="Arial" w:cs="Arial"/>
-        </w:rPr>
-        <w:t>main</w:t>
-      </w:r>
-      <w:proofErr w:type="gramEnd"/>
-      <w:r>
-        <w:rPr>
-          <w:rFonts w:ascii="Arial" w:hAnsi="Arial" w:cs="Arial"/>
-        </w:rPr>
-        <w:t xml:space="preserve"> – main loop where </w:t>
+      <w:r>
+        <w:rPr>
+          <w:rFonts w:ascii="Arial" w:hAnsi="Arial" w:cs="Arial"/>
+        </w:rPr>
+        <w:t xml:space="preserve">main – main loop where </w:t>
       </w:r>
       <w:r>
         <w:rPr>
@@ -8926,7 +7956,6 @@
           <w:rFonts w:ascii="Arial" w:hAnsi="Arial" w:cs="Arial"/>
         </w:rPr>
       </w:pPr>
-      <w:proofErr w:type="gramStart"/>
       <w:r>
         <w:rPr>
           <w:rFonts w:ascii="Arial" w:hAnsi="Arial" w:cs="Arial"/>
@@ -8937,65 +7966,8 @@
         <w:rPr>
           <w:rFonts w:ascii="Arial" w:hAnsi="Arial" w:cs="Arial"/>
         </w:rPr>
-        <w:t>s</w:t>
-      </w:r>
-      <w:proofErr w:type="gramEnd"/>
-      <w:r>
-        <w:rPr>
-          <w:rFonts w:ascii="Arial" w:hAnsi="Arial" w:cs="Arial"/>
-        </w:rPr>
-        <w:t xml:space="preserve"> called: </w:t>
-      </w:r>
-      <w:proofErr w:type="spellStart"/>
-      <w:r>
-        <w:rPr>
-          <w:rFonts w:ascii="Arial" w:hAnsi="Arial" w:cs="Arial"/>
-        </w:rPr>
-        <w:t>CreateGlutWindow</w:t>
-      </w:r>
-      <w:proofErr w:type="spellEnd"/>
-      <w:r>
-        <w:rPr>
-          <w:rFonts w:ascii="Arial" w:hAnsi="Arial" w:cs="Arial"/>
-        </w:rPr>
-        <w:t xml:space="preserve">, </w:t>
-      </w:r>
-      <w:proofErr w:type="spellStart"/>
-      <w:r>
-        <w:rPr>
-          <w:rFonts w:ascii="Arial" w:hAnsi="Arial" w:cs="Arial"/>
-        </w:rPr>
-        <w:t>CreateGlutCallbacks</w:t>
-      </w:r>
-      <w:proofErr w:type="spellEnd"/>
-      <w:r>
-        <w:rPr>
-          <w:rFonts w:ascii="Arial" w:hAnsi="Arial" w:cs="Arial"/>
-        </w:rPr>
-        <w:t xml:space="preserve">, </w:t>
-      </w:r>
-      <w:proofErr w:type="spellStart"/>
-      <w:r>
-        <w:rPr>
-          <w:rFonts w:ascii="Arial" w:hAnsi="Arial" w:cs="Arial"/>
-        </w:rPr>
-        <w:t>InitOpenGL</w:t>
-      </w:r>
-      <w:proofErr w:type="spellEnd"/>
-      <w:r>
-        <w:rPr>
-          <w:rFonts w:ascii="Arial" w:hAnsi="Arial" w:cs="Arial"/>
-        </w:rPr>
-        <w:t xml:space="preserve">, </w:t>
-      </w:r>
-      <w:proofErr w:type="spellStart"/>
-      <w:r>
-        <w:rPr>
-          <w:rFonts w:ascii="Arial" w:hAnsi="Arial" w:cs="Arial"/>
-        </w:rPr>
-        <w:t>initSounds</w:t>
-      </w:r>
-      <w:proofErr w:type="spellEnd"/>
+        <w:t>s called: CreateGlutWindow, CreateGlutCallbacks, InitOpenGL, initSounds</w:t>
+      </w:r>
     </w:p>
     <w:p>
       <w:pPr>
@@ -9167,7 +8139,6 @@
         <w:pStyle w:val="NormalWeb"/>
         <w:ind w:left="2160"/>
       </w:pPr>
-      <w:proofErr w:type="gramStart"/>
       <w:r>
         <w:t>]</w:t>
       </w:r>
@@ -9177,16 +8148,7 @@
           <w:b/>
           <w:bCs/>
         </w:rPr>
-        <w:t>5.1.3.4</w:t>
-      </w:r>
-      <w:proofErr w:type="gramEnd"/>
-      <w:r>
-        <w:rPr>
-          <w:rFonts w:ascii="Arial" w:hAnsi="Arial" w:cs="Arial"/>
-          <w:b/>
-          <w:bCs/>
-        </w:rPr>
-        <w:t xml:space="preserve"> Local data structures</w:t>
+        <w:t>5.1.3.4 Local data structures</w:t>
       </w:r>
     </w:p>
     <w:p>
@@ -9254,14 +8216,12 @@
         <w:pStyle w:val="NormalWeb"/>
         <w:ind w:left="1440"/>
       </w:pPr>
-      <w:proofErr w:type="gramStart"/>
       <w:r>
         <w:rPr>
           <w:rFonts w:ascii="Arial" w:hAnsi="Arial" w:cs="Arial"/>
         </w:rPr>
         <w:t>None.</w:t>
       </w:r>
-      <w:proofErr w:type="gramEnd"/>
     </w:p>
     <w:p>
       <w:pPr>
@@ -9289,29 +8249,7 @@
         <w:rPr>
           <w:rFonts w:ascii="Arial" w:hAnsi="Arial" w:cs="Arial"/>
         </w:rPr>
-        <w:t>The “</w:t>
-      </w:r>
-      <w:proofErr w:type="spellStart"/>
-      <w:proofErr w:type="gramStart"/>
-      <w:r>
-        <w:rPr>
-          <w:rFonts w:ascii="Arial" w:hAnsi="Arial" w:cs="Arial"/>
-        </w:rPr>
-        <w:t>glutMainLoop</w:t>
-      </w:r>
-      <w:proofErr w:type="spellEnd"/>
-      <w:r>
-        <w:rPr>
-          <w:rFonts w:ascii="Arial" w:hAnsi="Arial" w:cs="Arial"/>
-        </w:rPr>
-        <w:t>(</w:t>
-      </w:r>
-      <w:proofErr w:type="gramEnd"/>
-      <w:r>
-        <w:rPr>
-          <w:rFonts w:ascii="Arial" w:hAnsi="Arial" w:cs="Arial"/>
-        </w:rPr>
-        <w:t xml:space="preserve">)” call must be made to ensure the program constantly loops through this main </w:t>
+        <w:t xml:space="preserve">The “glutMainLoop()” call must be made to ensure the program constantly loops through this main </w:t>
       </w:r>
       <w:r>
         <w:rPr>
@@ -9643,7 +8581,6 @@
       <w:r>
         <w:fldChar w:fldCharType="separate"/>
       </w:r>
-      <w:proofErr w:type="gramStart"/>
       <w:r>
         <w:rPr>
           <w:noProof/>
@@ -9654,11 +8591,7 @@
         <w:fldChar w:fldCharType="end"/>
       </w:r>
       <w:r>
-        <w:t xml:space="preserve"> The</w:t>
-      </w:r>
-      <w:proofErr w:type="gramEnd"/>
-      <w:r>
-        <w:t xml:space="preserve"> original SMB</w:t>
+        <w:t xml:space="preserve"> The original SMB</w:t>
       </w:r>
     </w:p>
     <w:p>
@@ -9804,13 +8737,8 @@
         <w:t>The background of the game will be a static image, it will be applied as a</w:t>
       </w:r>
       <w:r>
-        <w:t xml:space="preserve">n </w:t>
-      </w:r>
-      <w:proofErr w:type="spellStart"/>
-      <w:r>
-        <w:t>openGL</w:t>
-      </w:r>
-      <w:proofErr w:type="spellEnd"/>
+        <w:t>n openGL</w:t>
+      </w:r>
       <w:r>
         <w:t xml:space="preserve"> texture.</w:t>
       </w:r>
@@ -10130,15 +9058,7 @@
         <w:t>Open Menu –</w:t>
       </w:r>
       <w:r>
-        <w:t xml:space="preserve"> Pushing the Escape key on the keyboard on </w:t>
-      </w:r>
-      <w:proofErr w:type="gramStart"/>
-      <w:r>
-        <w:t>the</w:t>
-      </w:r>
-      <w:proofErr w:type="gramEnd"/>
-      <w:r>
-        <w:t xml:space="preserve"> keyboard during game</w:t>
+        <w:t xml:space="preserve"> Pushing the Escape key on the keyboard on the keyboard during game</w:t>
       </w:r>
       <w:r>
         <w:t>-</w:t>
@@ -10194,21 +9114,7 @@
         <w:rPr>
           <w:rFonts w:ascii="Arial" w:hAnsi="Arial" w:cs="Arial"/>
         </w:rPr>
-        <w:t xml:space="preserve"> the mouse.  To display the changes in the system as a result of input from the user, we are using </w:t>
-      </w:r>
-      <w:proofErr w:type="spellStart"/>
-      <w:r>
-        <w:rPr>
-          <w:rFonts w:ascii="Arial" w:hAnsi="Arial" w:cs="Arial"/>
-        </w:rPr>
-        <w:t>openGL</w:t>
-      </w:r>
-      <w:proofErr w:type="spellEnd"/>
-      <w:r>
-        <w:rPr>
-          <w:rFonts w:ascii="Arial" w:hAnsi="Arial" w:cs="Arial"/>
-        </w:rPr>
-        <w:t xml:space="preserve"> to render a graphical display of the system as the user interacts with it.</w:t>
+        <w:t xml:space="preserve"> the mouse.  To display the changes in the system as a result of input from the user, we are using openGL to render a graphical display of the system as the user interacts with it.</w:t>
       </w:r>
     </w:p>
     <w:p>
@@ -10295,14 +9201,12 @@
       <w:pPr>
         <w:pStyle w:val="NormalWeb"/>
       </w:pPr>
-      <w:proofErr w:type="gramStart"/>
       <w:r>
         <w:rPr>
           <w:rFonts w:ascii="Arial" w:hAnsi="Arial" w:cs="Arial"/>
         </w:rPr>
         <w:t>Presents information that supplements the design specification.</w:t>
       </w:r>
-      <w:proofErr w:type="gramEnd"/>
     </w:p>
     <w:p>
       <w:pPr>
@@ -10338,12 +9242,15 @@
       <w:pPr>
         <w:pStyle w:val="NormalWeb"/>
         <w:ind w:left="720"/>
-      </w:pPr>
-      <w:r>
-        <w:rPr>
-          <w:rFonts w:ascii="Arial" w:hAnsi="Arial" w:cs="Arial"/>
-        </w:rPr>
-        <w:t>Special considerations for software packaging and installation are presented.</w:t>
+        <w:rPr>
+          <w:rFonts w:ascii="Arial" w:hAnsi="Arial" w:cs="Arial"/>
+        </w:rPr>
+      </w:pPr>
+      <w:r>
+        <w:rPr>
+          <w:rFonts w:ascii="Arial" w:hAnsi="Arial" w:cs="Arial"/>
+        </w:rPr>
+        <w:t>Our project will be released to users as a folder containing an exe and libraries.  The user will launch the game through the exe.</w:t>
       </w:r>
     </w:p>
     <w:p>
@@ -10384,7 +9291,12 @@
         <w:t xml:space="preserve"> Supplementary information (as required)</w:t>
       </w:r>
     </w:p>
-    <w:p/>
+    <w:p>
+      <w:r>
+        <w:tab/>
+        <w:t>None.</w:t>
+      </w:r>
+    </w:p>
     <w:sectPr>
       <w:pgSz w:w="12240" w:h="15840"/>
       <w:pgMar w:top="1440" w:right="1800" w:bottom="1440" w:left="1800" w:header="720" w:footer="720" w:gutter="0"/>

</xml_diff>